<commit_message>
Pendiente Actualización - agregar tabla de contenido
</commit_message>
<xml_diff>
--- a/Documentacion.docx
+++ b/Documentacion.docx
@@ -1754,6 +1754,94 @@
           <w:sz w:val="24"/>
         </w:rPr>
       </w:pPr>
+    </w:p>
+    <w:p>
+      <w:pPr>
+        <w:rPr>
+          <w:rFonts w:ascii="Arial" w:hAnsi="Arial" w:cs="Arial"/>
+          <w:b/>
+          <w:sz w:val="24"/>
+        </w:rPr>
+      </w:pPr>
+      <w:r>
+        <w:rPr>
+          <w:rFonts w:ascii="Arial" w:hAnsi="Arial" w:cs="Arial"/>
+          <w:b/>
+          <w:sz w:val="24"/>
+        </w:rPr>
+        <w:t>Referencias.</w:t>
+      </w:r>
+    </w:p>
+    <w:p>
+      <w:pPr>
+        <w:rPr>
+          <w:rFonts w:ascii="Arial" w:hAnsi="Arial" w:cs="Arial"/>
+          <w:sz w:val="24"/>
+          <w:lang w:val="en-US"/>
+        </w:rPr>
+      </w:pPr>
+      <w:r>
+        <w:rPr>
+          <w:rFonts w:ascii="Arial" w:hAnsi="Arial" w:cs="Arial"/>
+          <w:sz w:val="24"/>
+        </w:rPr>
+        <w:t xml:space="preserve">Zahonero, I., y Joyanes Aguilar, L. (1999). Estructura de Datos - Algoritmos, Abstracción y Objetos. </w:t>
+      </w:r>
+      <w:r>
+        <w:rPr>
+          <w:rFonts w:ascii="Arial" w:hAnsi="Arial" w:cs="Arial"/>
+          <w:sz w:val="24"/>
+          <w:lang w:val="en-US"/>
+        </w:rPr>
+        <w:t>España: McGraw-Hill.</w:t>
+      </w:r>
+    </w:p>
+    <w:p>
+      <w:pPr>
+        <w:rPr>
+          <w:rFonts w:ascii="Arial" w:hAnsi="Arial" w:cs="Arial"/>
+          <w:sz w:val="24"/>
+          <w:lang w:val="en-US"/>
+        </w:rPr>
+      </w:pPr>
+      <w:r>
+        <w:rPr>
+          <w:rFonts w:ascii="Arial" w:hAnsi="Arial" w:cs="Arial"/>
+          <w:sz w:val="24"/>
+        </w:rPr>
+        <w:t xml:space="preserve">Allen Weiss, M. (2004). Estructuras de datos en Java. </w:t>
+      </w:r>
+      <w:r>
+        <w:rPr>
+          <w:rFonts w:ascii="Arial" w:hAnsi="Arial" w:cs="Arial"/>
+          <w:sz w:val="24"/>
+          <w:lang w:val="en-US"/>
+        </w:rPr>
+        <w:t>España: Addison Wesley - Pearson. 776 pp.</w:t>
+      </w:r>
+    </w:p>
+    <w:p>
+      <w:pPr>
+        <w:rPr>
+          <w:rFonts w:ascii="Arial" w:hAnsi="Arial" w:cs="Arial"/>
+          <w:sz w:val="24"/>
+          <w:lang w:val="en-US"/>
+        </w:rPr>
+      </w:pPr>
+      <w:r>
+        <w:rPr>
+          <w:rFonts w:ascii="Arial" w:hAnsi="Arial" w:cs="Arial"/>
+          <w:sz w:val="24"/>
+        </w:rPr>
+        <w:t xml:space="preserve">Guevara, P. Olascoaga, L. (n.d.). Métodos de Ordenamiento. Universidad de Córdoba, Departamento de Ingeniería </w:t>
+      </w:r>
+      <w:r>
+        <w:rPr>
+          <w:rFonts w:ascii="Arial" w:hAnsi="Arial" w:cs="Arial"/>
+          <w:sz w:val="24"/>
+        </w:rPr>
+        <w:t>de Sistemas Telecomunicaciones.</w:t>
+      </w:r>
       <w:bookmarkStart w:id="0" w:name="_GoBack"/>
       <w:bookmarkEnd w:id="0"/>
     </w:p>
@@ -1762,14 +1850,16 @@
         <w:rPr>
           <w:rFonts w:ascii="Arial" w:hAnsi="Arial" w:cs="Arial"/>
           <w:sz w:val="24"/>
-        </w:rPr>
-      </w:pPr>
-    </w:p>
-    <w:p>
-      <w:pPr>
-        <w:rPr>
-          <w:rFonts w:ascii="Arial" w:hAnsi="Arial" w:cs="Arial"/>
-          <w:sz w:val="24"/>
+          <w:lang w:val="en-US"/>
+        </w:rPr>
+      </w:pPr>
+    </w:p>
+    <w:p>
+      <w:pPr>
+        <w:rPr>
+          <w:rFonts w:ascii="Arial" w:hAnsi="Arial" w:cs="Arial"/>
+          <w:sz w:val="24"/>
+          <w:lang w:val="en-US"/>
         </w:rPr>
       </w:pPr>
     </w:p>

</xml_diff>

<commit_message>
Correccion vistas y acciones
</commit_message>
<xml_diff>
--- a/Documentacion.docx
+++ b/Documentacion.docx
@@ -609,13 +609,19 @@
           <w:pPr>
             <w:jc w:val="right"/>
             <w:rPr>
+              <w:rFonts w:ascii="Arial" w:hAnsi="Arial" w:cs="Arial"/>
               <w:b/>
+              <w:sz w:val="24"/>
+              <w:szCs w:val="24"/>
               <w:lang w:val="es-ES" w:eastAsia="es-CO"/>
             </w:rPr>
           </w:pPr>
           <w:r>
             <w:rPr>
+              <w:rFonts w:ascii="Arial" w:hAnsi="Arial" w:cs="Arial"/>
               <w:b/>
+              <w:sz w:val="24"/>
+              <w:szCs w:val="24"/>
               <w:lang w:val="es-ES" w:eastAsia="es-CO"/>
             </w:rPr>
             <w:t>Pág.</w:t>
@@ -628,10 +634,11 @@
               <w:tab w:val="right" w:leader="dot" w:pos="8828"/>
             </w:tabs>
             <w:rPr>
-              <w:rFonts w:ascii="Arial" w:hAnsi="Arial" w:cs="Arial"/>
+              <w:rFonts w:ascii="Arial" w:eastAsiaTheme="minorEastAsia" w:hAnsi="Arial" w:cs="Arial"/>
               <w:noProof/>
               <w:sz w:val="24"/>
               <w:szCs w:val="24"/>
+              <w:lang w:eastAsia="es-CO"/>
             </w:rPr>
           </w:pPr>
           <w:r>
@@ -658,7 +665,7 @@
             </w:rPr>
             <w:fldChar w:fldCharType="separate"/>
           </w:r>
-          <w:hyperlink w:anchor="_Toc515629726" w:history="1">
+          <w:hyperlink w:anchor="_Toc516036921" w:history="1">
             <w:r>
               <w:rPr>
                 <w:rStyle w:val="Hipervnculo"/>
@@ -697,7 +704,7 @@
                 <w:sz w:val="24"/>
                 <w:szCs w:val="24"/>
               </w:rPr>
-              <w:instrText xml:space="preserve"> PAGEREF _Toc515629726 \h </w:instrText>
+              <w:instrText xml:space="preserve"> PAGEREF _Toc516036921 \h </w:instrText>
             </w:r>
             <w:r>
               <w:rPr>
@@ -726,7 +733,7 @@
                 <w:sz w:val="24"/>
                 <w:szCs w:val="24"/>
               </w:rPr>
-              <w:t>2</w:t>
+              <w:t>3</w:t>
             </w:r>
             <w:r>
               <w:rPr>
@@ -747,13 +754,14 @@
               <w:tab w:val="right" w:leader="dot" w:pos="8828"/>
             </w:tabs>
             <w:rPr>
-              <w:rFonts w:ascii="Arial" w:hAnsi="Arial" w:cs="Arial"/>
+              <w:rFonts w:ascii="Arial" w:eastAsiaTheme="minorEastAsia" w:hAnsi="Arial" w:cs="Arial"/>
               <w:noProof/>
               <w:sz w:val="24"/>
               <w:szCs w:val="24"/>
+              <w:lang w:eastAsia="es-CO"/>
             </w:rPr>
           </w:pPr>
-          <w:hyperlink w:anchor="_Toc515629727" w:history="1">
+          <w:hyperlink w:anchor="_Toc516036922" w:history="1">
             <w:r>
               <w:rPr>
                 <w:rStyle w:val="Hipervnculo"/>
@@ -792,7 +800,7 @@
                 <w:sz w:val="24"/>
                 <w:szCs w:val="24"/>
               </w:rPr>
-              <w:instrText xml:space="preserve"> PAGEREF _Toc515629727 \h </w:instrText>
+              <w:instrText xml:space="preserve"> PAGEREF _Toc516036922 \h </w:instrText>
             </w:r>
             <w:r>
               <w:rPr>
@@ -821,7 +829,7 @@
                 <w:sz w:val="24"/>
                 <w:szCs w:val="24"/>
               </w:rPr>
-              <w:t>2</w:t>
+              <w:t>3</w:t>
             </w:r>
             <w:r>
               <w:rPr>
@@ -842,13 +850,14 @@
               <w:tab w:val="right" w:leader="dot" w:pos="8828"/>
             </w:tabs>
             <w:rPr>
-              <w:rFonts w:ascii="Arial" w:hAnsi="Arial" w:cs="Arial"/>
+              <w:rFonts w:ascii="Arial" w:eastAsiaTheme="minorEastAsia" w:hAnsi="Arial" w:cs="Arial"/>
               <w:noProof/>
               <w:sz w:val="24"/>
               <w:szCs w:val="24"/>
+              <w:lang w:eastAsia="es-CO"/>
             </w:rPr>
           </w:pPr>
-          <w:hyperlink w:anchor="_Toc515629728" w:history="1">
+          <w:hyperlink w:anchor="_Toc516036923" w:history="1">
             <w:r>
               <w:rPr>
                 <w:rStyle w:val="Hipervnculo"/>
@@ -887,7 +896,7 @@
                 <w:sz w:val="24"/>
                 <w:szCs w:val="24"/>
               </w:rPr>
-              <w:instrText xml:space="preserve"> PAGEREF _Toc515629728 \h </w:instrText>
+              <w:instrText xml:space="preserve"> PAGEREF _Toc516036923 \h </w:instrText>
             </w:r>
             <w:r>
               <w:rPr>
@@ -916,7 +925,7 @@
                 <w:sz w:val="24"/>
                 <w:szCs w:val="24"/>
               </w:rPr>
-              <w:t>2</w:t>
+              <w:t>4</w:t>
             </w:r>
             <w:r>
               <w:rPr>
@@ -936,15 +945,15 @@
             <w:tabs>
               <w:tab w:val="right" w:leader="dot" w:pos="8828"/>
             </w:tabs>
-            <w:ind w:left="0"/>
             <w:rPr>
-              <w:rFonts w:ascii="Arial" w:hAnsi="Arial" w:cs="Arial"/>
+              <w:rFonts w:ascii="Arial" w:eastAsiaTheme="minorEastAsia" w:hAnsi="Arial" w:cs="Arial"/>
               <w:noProof/>
               <w:sz w:val="24"/>
               <w:szCs w:val="24"/>
+              <w:lang w:eastAsia="es-CO"/>
             </w:rPr>
           </w:pPr>
-          <w:hyperlink w:anchor="_Toc515629729" w:history="1">
+          <w:hyperlink w:anchor="_Toc516036924" w:history="1">
             <w:r>
               <w:rPr>
                 <w:rStyle w:val="Hipervnculo"/>
@@ -983,7 +992,7 @@
                 <w:sz w:val="24"/>
                 <w:szCs w:val="24"/>
               </w:rPr>
-              <w:instrText xml:space="preserve"> PAGEREF _Toc515629729 \h </w:instrText>
+              <w:instrText xml:space="preserve"> PAGEREF _Toc516036924 \h </w:instrText>
             </w:r>
             <w:r>
               <w:rPr>
@@ -1012,7 +1021,7 @@
                 <w:sz w:val="24"/>
                 <w:szCs w:val="24"/>
               </w:rPr>
-              <w:t>2</w:t>
+              <w:t>4</w:t>
             </w:r>
             <w:r>
               <w:rPr>
@@ -1032,15 +1041,15 @@
             <w:tabs>
               <w:tab w:val="right" w:leader="dot" w:pos="8828"/>
             </w:tabs>
-            <w:ind w:left="0"/>
             <w:rPr>
-              <w:rFonts w:ascii="Arial" w:hAnsi="Arial" w:cs="Arial"/>
+              <w:rFonts w:ascii="Arial" w:eastAsiaTheme="minorEastAsia" w:hAnsi="Arial" w:cs="Arial"/>
               <w:noProof/>
               <w:sz w:val="24"/>
               <w:szCs w:val="24"/>
+              <w:lang w:eastAsia="es-CO"/>
             </w:rPr>
           </w:pPr>
-          <w:hyperlink w:anchor="_Toc515629730" w:history="1">
+          <w:hyperlink w:anchor="_Toc516036925" w:history="1">
             <w:r>
               <w:rPr>
                 <w:rStyle w:val="Hipervnculo"/>
@@ -1079,7 +1088,7 @@
                 <w:sz w:val="24"/>
                 <w:szCs w:val="24"/>
               </w:rPr>
-              <w:instrText xml:space="preserve"> PAGEREF _Toc515629730 \h </w:instrText>
+              <w:instrText xml:space="preserve"> PAGEREF _Toc516036925 \h </w:instrText>
             </w:r>
             <w:r>
               <w:rPr>
@@ -1108,7 +1117,7 @@
                 <w:sz w:val="24"/>
                 <w:szCs w:val="24"/>
               </w:rPr>
-              <w:t>2</w:t>
+              <w:t>4</w:t>
             </w:r>
             <w:r>
               <w:rPr>
@@ -1128,15 +1137,15 @@
             <w:tabs>
               <w:tab w:val="right" w:leader="dot" w:pos="8828"/>
             </w:tabs>
-            <w:ind w:left="0"/>
             <w:rPr>
-              <w:rFonts w:ascii="Arial" w:hAnsi="Arial" w:cs="Arial"/>
+              <w:rFonts w:ascii="Arial" w:eastAsiaTheme="minorEastAsia" w:hAnsi="Arial" w:cs="Arial"/>
               <w:noProof/>
               <w:sz w:val="24"/>
               <w:szCs w:val="24"/>
+              <w:lang w:eastAsia="es-CO"/>
             </w:rPr>
           </w:pPr>
-          <w:hyperlink w:anchor="_Toc515629731" w:history="1">
+          <w:hyperlink w:anchor="_Toc516036926" w:history="1">
             <w:r>
               <w:rPr>
                 <w:rStyle w:val="Hipervnculo"/>
@@ -1175,7 +1184,7 @@
                 <w:sz w:val="24"/>
                 <w:szCs w:val="24"/>
               </w:rPr>
-              <w:instrText xml:space="preserve"> PAGEREF _Toc515629731 \h </w:instrText>
+              <w:instrText xml:space="preserve"> PAGEREF _Toc516036926 \h </w:instrText>
             </w:r>
             <w:r>
               <w:rPr>
@@ -1204,7 +1213,7 @@
                 <w:sz w:val="24"/>
                 <w:szCs w:val="24"/>
               </w:rPr>
-              <w:t>2</w:t>
+              <w:t>4</w:t>
             </w:r>
             <w:r>
               <w:rPr>
@@ -1224,15 +1233,15 @@
             <w:tabs>
               <w:tab w:val="right" w:leader="dot" w:pos="8828"/>
             </w:tabs>
-            <w:ind w:left="0"/>
             <w:rPr>
-              <w:rFonts w:ascii="Arial" w:hAnsi="Arial" w:cs="Arial"/>
+              <w:rFonts w:ascii="Arial" w:eastAsiaTheme="minorEastAsia" w:hAnsi="Arial" w:cs="Arial"/>
               <w:noProof/>
               <w:sz w:val="24"/>
               <w:szCs w:val="24"/>
+              <w:lang w:eastAsia="es-CO"/>
             </w:rPr>
           </w:pPr>
-          <w:hyperlink w:anchor="_Toc515629732" w:history="1">
+          <w:hyperlink w:anchor="_Toc516036927" w:history="1">
             <w:r>
               <w:rPr>
                 <w:rStyle w:val="Hipervnculo"/>
@@ -1271,7 +1280,7 @@
                 <w:sz w:val="24"/>
                 <w:szCs w:val="24"/>
               </w:rPr>
-              <w:instrText xml:space="preserve"> PAGEREF _Toc515629732 \h </w:instrText>
+              <w:instrText xml:space="preserve"> PAGEREF _Toc516036927 \h </w:instrText>
             </w:r>
             <w:r>
               <w:rPr>
@@ -1300,7 +1309,7 @@
                 <w:sz w:val="24"/>
                 <w:szCs w:val="24"/>
               </w:rPr>
-              <w:t>2</w:t>
+              <w:t>4</w:t>
             </w:r>
             <w:r>
               <w:rPr>
@@ -1320,15 +1329,15 @@
             <w:tabs>
               <w:tab w:val="right" w:leader="dot" w:pos="8828"/>
             </w:tabs>
-            <w:ind w:left="0"/>
             <w:rPr>
-              <w:rFonts w:ascii="Arial" w:hAnsi="Arial" w:cs="Arial"/>
+              <w:rFonts w:ascii="Arial" w:eastAsiaTheme="minorEastAsia" w:hAnsi="Arial" w:cs="Arial"/>
               <w:noProof/>
               <w:sz w:val="24"/>
               <w:szCs w:val="24"/>
+              <w:lang w:eastAsia="es-CO"/>
             </w:rPr>
           </w:pPr>
-          <w:hyperlink w:anchor="_Toc515629733" w:history="1">
+          <w:hyperlink w:anchor="_Toc516036928" w:history="1">
             <w:r>
               <w:rPr>
                 <w:rStyle w:val="Hipervnculo"/>
@@ -1367,7 +1376,7 @@
                 <w:sz w:val="24"/>
                 <w:szCs w:val="24"/>
               </w:rPr>
-              <w:instrText xml:space="preserve"> PAGEREF _Toc515629733 \h </w:instrText>
+              <w:instrText xml:space="preserve"> PAGEREF _Toc516036928 \h </w:instrText>
             </w:r>
             <w:r>
               <w:rPr>
@@ -1396,7 +1405,7 @@
                 <w:sz w:val="24"/>
                 <w:szCs w:val="24"/>
               </w:rPr>
-              <w:t>3</w:t>
+              <w:t>4</w:t>
             </w:r>
             <w:r>
               <w:rPr>
@@ -1416,15 +1425,15 @@
             <w:tabs>
               <w:tab w:val="right" w:leader="dot" w:pos="8828"/>
             </w:tabs>
-            <w:ind w:left="0"/>
             <w:rPr>
-              <w:rFonts w:ascii="Arial" w:hAnsi="Arial" w:cs="Arial"/>
+              <w:rFonts w:ascii="Arial" w:eastAsiaTheme="minorEastAsia" w:hAnsi="Arial" w:cs="Arial"/>
               <w:noProof/>
               <w:sz w:val="24"/>
               <w:szCs w:val="24"/>
+              <w:lang w:eastAsia="es-CO"/>
             </w:rPr>
           </w:pPr>
-          <w:hyperlink w:anchor="_Toc515629734" w:history="1">
+          <w:hyperlink w:anchor="_Toc516036929" w:history="1">
             <w:r>
               <w:rPr>
                 <w:rStyle w:val="Hipervnculo"/>
@@ -1463,7 +1472,7 @@
                 <w:sz w:val="24"/>
                 <w:szCs w:val="24"/>
               </w:rPr>
-              <w:instrText xml:space="preserve"> PAGEREF _Toc515629734 \h </w:instrText>
+              <w:instrText xml:space="preserve"> PAGEREF _Toc516036929 \h </w:instrText>
             </w:r>
             <w:r>
               <w:rPr>
@@ -1492,7 +1501,7 @@
                 <w:sz w:val="24"/>
                 <w:szCs w:val="24"/>
               </w:rPr>
-              <w:t>3</w:t>
+              <w:t>4</w:t>
             </w:r>
             <w:r>
               <w:rPr>
@@ -1512,15 +1521,15 @@
             <w:tabs>
               <w:tab w:val="right" w:leader="dot" w:pos="8828"/>
             </w:tabs>
-            <w:ind w:left="0"/>
             <w:rPr>
-              <w:rFonts w:ascii="Arial" w:hAnsi="Arial" w:cs="Arial"/>
+              <w:rFonts w:ascii="Arial" w:eastAsiaTheme="minorEastAsia" w:hAnsi="Arial" w:cs="Arial"/>
               <w:noProof/>
               <w:sz w:val="24"/>
               <w:szCs w:val="24"/>
+              <w:lang w:eastAsia="es-CO"/>
             </w:rPr>
           </w:pPr>
-          <w:hyperlink w:anchor="_Toc515629735" w:history="1">
+          <w:hyperlink w:anchor="_Toc516036930" w:history="1">
             <w:r>
               <w:rPr>
                 <w:rStyle w:val="Hipervnculo"/>
@@ -1559,7 +1568,7 @@
                 <w:sz w:val="24"/>
                 <w:szCs w:val="24"/>
               </w:rPr>
-              <w:instrText xml:space="preserve"> PAGEREF _Toc515629735 \h </w:instrText>
+              <w:instrText xml:space="preserve"> PAGEREF _Toc516036930 \h </w:instrText>
             </w:r>
             <w:r>
               <w:rPr>
@@ -1588,7 +1597,7 @@
                 <w:sz w:val="24"/>
                 <w:szCs w:val="24"/>
               </w:rPr>
-              <w:t>3</w:t>
+              <w:t>5</w:t>
             </w:r>
             <w:r>
               <w:rPr>
@@ -1608,15 +1617,15 @@
             <w:tabs>
               <w:tab w:val="right" w:leader="dot" w:pos="8828"/>
             </w:tabs>
-            <w:ind w:left="0"/>
             <w:rPr>
-              <w:rFonts w:ascii="Arial" w:hAnsi="Arial" w:cs="Arial"/>
+              <w:rFonts w:ascii="Arial" w:eastAsiaTheme="minorEastAsia" w:hAnsi="Arial" w:cs="Arial"/>
               <w:noProof/>
               <w:sz w:val="24"/>
               <w:szCs w:val="24"/>
+              <w:lang w:eastAsia="es-CO"/>
             </w:rPr>
           </w:pPr>
-          <w:hyperlink w:anchor="_Toc515629736" w:history="1">
+          <w:hyperlink w:anchor="_Toc516036931" w:history="1">
             <w:r>
               <w:rPr>
                 <w:rStyle w:val="Hipervnculo"/>
@@ -1655,7 +1664,7 @@
                 <w:sz w:val="24"/>
                 <w:szCs w:val="24"/>
               </w:rPr>
-              <w:instrText xml:space="preserve"> PAGEREF _Toc515629736 \h </w:instrText>
+              <w:instrText xml:space="preserve"> PAGEREF _Toc516036931 \h </w:instrText>
             </w:r>
             <w:r>
               <w:rPr>
@@ -1684,7 +1693,7 @@
                 <w:sz w:val="24"/>
                 <w:szCs w:val="24"/>
               </w:rPr>
-              <w:t>4</w:t>
+              <w:t>6</w:t>
             </w:r>
             <w:r>
               <w:rPr>
@@ -1705,13 +1714,14 @@
               <w:tab w:val="right" w:leader="dot" w:pos="8828"/>
             </w:tabs>
             <w:rPr>
-              <w:rFonts w:ascii="Arial" w:hAnsi="Arial" w:cs="Arial"/>
+              <w:rFonts w:ascii="Arial" w:eastAsiaTheme="minorEastAsia" w:hAnsi="Arial" w:cs="Arial"/>
               <w:noProof/>
               <w:sz w:val="24"/>
               <w:szCs w:val="24"/>
+              <w:lang w:eastAsia="es-CO"/>
             </w:rPr>
           </w:pPr>
-          <w:hyperlink w:anchor="_Toc515629737" w:history="1">
+          <w:hyperlink w:anchor="_Toc516036932" w:history="1">
             <w:r>
               <w:rPr>
                 <w:rStyle w:val="Hipervnculo"/>
@@ -1750,7 +1760,7 @@
                 <w:sz w:val="24"/>
                 <w:szCs w:val="24"/>
               </w:rPr>
-              <w:instrText xml:space="preserve"> PAGEREF _Toc515629737 \h </w:instrText>
+              <w:instrText xml:space="preserve"> PAGEREF _Toc516036932 \h </w:instrText>
             </w:r>
             <w:r>
               <w:rPr>
@@ -1779,7 +1789,7 @@
                 <w:sz w:val="24"/>
                 <w:szCs w:val="24"/>
               </w:rPr>
-              <w:t>5</w:t>
+              <w:t>7</w:t>
             </w:r>
             <w:r>
               <w:rPr>
@@ -1799,15 +1809,15 @@
             <w:tabs>
               <w:tab w:val="right" w:leader="dot" w:pos="8828"/>
             </w:tabs>
-            <w:ind w:left="0"/>
             <w:rPr>
-              <w:rFonts w:ascii="Arial" w:hAnsi="Arial" w:cs="Arial"/>
+              <w:rFonts w:ascii="Arial" w:eastAsiaTheme="minorEastAsia" w:hAnsi="Arial" w:cs="Arial"/>
               <w:noProof/>
               <w:sz w:val="24"/>
               <w:szCs w:val="24"/>
+              <w:lang w:eastAsia="es-CO"/>
             </w:rPr>
           </w:pPr>
-          <w:hyperlink w:anchor="_Toc515629738" w:history="1">
+          <w:hyperlink w:anchor="_Toc516036933" w:history="1">
             <w:r>
               <w:rPr>
                 <w:rStyle w:val="Hipervnculo"/>
@@ -1846,7 +1856,7 @@
                 <w:sz w:val="24"/>
                 <w:szCs w:val="24"/>
               </w:rPr>
-              <w:instrText xml:space="preserve"> PAGEREF _Toc515629738 \h </w:instrText>
+              <w:instrText xml:space="preserve"> PAGEREF _Toc516036933 \h </w:instrText>
             </w:r>
             <w:r>
               <w:rPr>
@@ -1875,7 +1885,7 @@
                 <w:sz w:val="24"/>
                 <w:szCs w:val="24"/>
               </w:rPr>
-              <w:t>5</w:t>
+              <w:t>7</w:t>
             </w:r>
             <w:r>
               <w:rPr>
@@ -1895,15 +1905,15 @@
             <w:tabs>
               <w:tab w:val="right" w:leader="dot" w:pos="8828"/>
             </w:tabs>
-            <w:ind w:left="0"/>
             <w:rPr>
-              <w:rFonts w:ascii="Arial" w:hAnsi="Arial" w:cs="Arial"/>
+              <w:rFonts w:ascii="Arial" w:eastAsiaTheme="minorEastAsia" w:hAnsi="Arial" w:cs="Arial"/>
               <w:noProof/>
               <w:sz w:val="24"/>
               <w:szCs w:val="24"/>
+              <w:lang w:eastAsia="es-CO"/>
             </w:rPr>
           </w:pPr>
-          <w:hyperlink w:anchor="_Toc515629739" w:history="1">
+          <w:hyperlink w:anchor="_Toc516036934" w:history="1">
             <w:r>
               <w:rPr>
                 <w:rStyle w:val="Hipervnculo"/>
@@ -1942,7 +1952,7 @@
                 <w:sz w:val="24"/>
                 <w:szCs w:val="24"/>
               </w:rPr>
-              <w:instrText xml:space="preserve"> PAGEREF _Toc515629739 \h </w:instrText>
+              <w:instrText xml:space="preserve"> PAGEREF _Toc516036934 \h </w:instrText>
             </w:r>
             <w:r>
               <w:rPr>
@@ -1971,7 +1981,7 @@
                 <w:sz w:val="24"/>
                 <w:szCs w:val="24"/>
               </w:rPr>
-              <w:t>5</w:t>
+              <w:t>7</w:t>
             </w:r>
             <w:r>
               <w:rPr>
@@ -1991,15 +2001,15 @@
             <w:tabs>
               <w:tab w:val="right" w:leader="dot" w:pos="8828"/>
             </w:tabs>
-            <w:ind w:left="0"/>
             <w:rPr>
-              <w:rFonts w:ascii="Arial" w:hAnsi="Arial" w:cs="Arial"/>
+              <w:rFonts w:ascii="Arial" w:eastAsiaTheme="minorEastAsia" w:hAnsi="Arial" w:cs="Arial"/>
               <w:noProof/>
               <w:sz w:val="24"/>
               <w:szCs w:val="24"/>
+              <w:lang w:eastAsia="es-CO"/>
             </w:rPr>
           </w:pPr>
-          <w:hyperlink w:anchor="_Toc515629740" w:history="1">
+          <w:hyperlink w:anchor="_Toc516036935" w:history="1">
             <w:r>
               <w:rPr>
                 <w:rStyle w:val="Hipervnculo"/>
@@ -2038,7 +2048,7 @@
                 <w:sz w:val="24"/>
                 <w:szCs w:val="24"/>
               </w:rPr>
-              <w:instrText xml:space="preserve"> PAGEREF _Toc515629740 \h </w:instrText>
+              <w:instrText xml:space="preserve"> PAGEREF _Toc516036935 \h </w:instrText>
             </w:r>
             <w:r>
               <w:rPr>
@@ -2067,7 +2077,7 @@
                 <w:sz w:val="24"/>
                 <w:szCs w:val="24"/>
               </w:rPr>
-              <w:t>5</w:t>
+              <w:t>7</w:t>
             </w:r>
             <w:r>
               <w:rPr>
@@ -2087,15 +2097,15 @@
             <w:tabs>
               <w:tab w:val="right" w:leader="dot" w:pos="8828"/>
             </w:tabs>
-            <w:ind w:left="0"/>
             <w:rPr>
-              <w:rFonts w:ascii="Arial" w:hAnsi="Arial" w:cs="Arial"/>
+              <w:rFonts w:ascii="Arial" w:eastAsiaTheme="minorEastAsia" w:hAnsi="Arial" w:cs="Arial"/>
               <w:noProof/>
               <w:sz w:val="24"/>
               <w:szCs w:val="24"/>
+              <w:lang w:eastAsia="es-CO"/>
             </w:rPr>
           </w:pPr>
-          <w:hyperlink w:anchor="_Toc515629741" w:history="1">
+          <w:hyperlink w:anchor="_Toc516036936" w:history="1">
             <w:r>
               <w:rPr>
                 <w:rStyle w:val="Hipervnculo"/>
@@ -2134,7 +2144,7 @@
                 <w:sz w:val="24"/>
                 <w:szCs w:val="24"/>
               </w:rPr>
-              <w:instrText xml:space="preserve"> PAGEREF _Toc515629741 \h </w:instrText>
+              <w:instrText xml:space="preserve"> PAGEREF _Toc516036936 \h </w:instrText>
             </w:r>
             <w:r>
               <w:rPr>
@@ -2163,7 +2173,7 @@
                 <w:sz w:val="24"/>
                 <w:szCs w:val="24"/>
               </w:rPr>
-              <w:t>5</w:t>
+              <w:t>7</w:t>
             </w:r>
             <w:r>
               <w:rPr>
@@ -2183,15 +2193,15 @@
             <w:tabs>
               <w:tab w:val="right" w:leader="dot" w:pos="8828"/>
             </w:tabs>
-            <w:ind w:left="0"/>
             <w:rPr>
-              <w:rFonts w:ascii="Arial" w:hAnsi="Arial" w:cs="Arial"/>
+              <w:rFonts w:ascii="Arial" w:eastAsiaTheme="minorEastAsia" w:hAnsi="Arial" w:cs="Arial"/>
               <w:noProof/>
               <w:sz w:val="24"/>
               <w:szCs w:val="24"/>
+              <w:lang w:eastAsia="es-CO"/>
             </w:rPr>
           </w:pPr>
-          <w:hyperlink w:anchor="_Toc515629742" w:history="1">
+          <w:hyperlink w:anchor="_Toc516036937" w:history="1">
             <w:r>
               <w:rPr>
                 <w:rStyle w:val="Hipervnculo"/>
@@ -2230,7 +2240,7 @@
                 <w:sz w:val="24"/>
                 <w:szCs w:val="24"/>
               </w:rPr>
-              <w:instrText xml:space="preserve"> PAGEREF _Toc515629742 \h </w:instrText>
+              <w:instrText xml:space="preserve"> PAGEREF _Toc516036937 \h </w:instrText>
             </w:r>
             <w:r>
               <w:rPr>
@@ -2259,7 +2269,7 @@
                 <w:sz w:val="24"/>
                 <w:szCs w:val="24"/>
               </w:rPr>
-              <w:t>5</w:t>
+              <w:t>7</w:t>
             </w:r>
             <w:r>
               <w:rPr>
@@ -2279,15 +2289,15 @@
             <w:tabs>
               <w:tab w:val="right" w:leader="dot" w:pos="8828"/>
             </w:tabs>
-            <w:ind w:left="0"/>
             <w:rPr>
-              <w:rFonts w:ascii="Arial" w:hAnsi="Arial" w:cs="Arial"/>
+              <w:rFonts w:ascii="Arial" w:eastAsiaTheme="minorEastAsia" w:hAnsi="Arial" w:cs="Arial"/>
               <w:noProof/>
               <w:sz w:val="24"/>
               <w:szCs w:val="24"/>
+              <w:lang w:eastAsia="es-CO"/>
             </w:rPr>
           </w:pPr>
-          <w:hyperlink w:anchor="_Toc515629743" w:history="1">
+          <w:hyperlink w:anchor="_Toc516036938" w:history="1">
             <w:r>
               <w:rPr>
                 <w:rStyle w:val="Hipervnculo"/>
@@ -2326,7 +2336,7 @@
                 <w:sz w:val="24"/>
                 <w:szCs w:val="24"/>
               </w:rPr>
-              <w:instrText xml:space="preserve"> PAGEREF _Toc515629743 \h </w:instrText>
+              <w:instrText xml:space="preserve"> PAGEREF _Toc516036938 \h </w:instrText>
             </w:r>
             <w:r>
               <w:rPr>
@@ -2355,7 +2365,7 @@
                 <w:sz w:val="24"/>
                 <w:szCs w:val="24"/>
               </w:rPr>
-              <w:t>6</w:t>
+              <w:t>7</w:t>
             </w:r>
             <w:r>
               <w:rPr>
@@ -2375,15 +2385,15 @@
             <w:tabs>
               <w:tab w:val="right" w:leader="dot" w:pos="8828"/>
             </w:tabs>
-            <w:ind w:left="0"/>
             <w:rPr>
-              <w:rFonts w:ascii="Arial" w:hAnsi="Arial" w:cs="Arial"/>
+              <w:rFonts w:ascii="Arial" w:eastAsiaTheme="minorEastAsia" w:hAnsi="Arial" w:cs="Arial"/>
               <w:noProof/>
               <w:sz w:val="24"/>
               <w:szCs w:val="24"/>
+              <w:lang w:eastAsia="es-CO"/>
             </w:rPr>
           </w:pPr>
-          <w:hyperlink w:anchor="_Toc515629744" w:history="1">
+          <w:hyperlink w:anchor="_Toc516036939" w:history="1">
             <w:r>
               <w:rPr>
                 <w:rStyle w:val="Hipervnculo"/>
@@ -2422,7 +2432,7 @@
                 <w:sz w:val="24"/>
                 <w:szCs w:val="24"/>
               </w:rPr>
-              <w:instrText xml:space="preserve"> PAGEREF _Toc515629744 \h </w:instrText>
+              <w:instrText xml:space="preserve"> PAGEREF _Toc516036939 \h </w:instrText>
             </w:r>
             <w:r>
               <w:rPr>
@@ -2451,7 +2461,7 @@
                 <w:sz w:val="24"/>
                 <w:szCs w:val="24"/>
               </w:rPr>
-              <w:t>6</w:t>
+              <w:t>7</w:t>
             </w:r>
             <w:r>
               <w:rPr>
@@ -2471,15 +2481,15 @@
             <w:tabs>
               <w:tab w:val="right" w:leader="dot" w:pos="8828"/>
             </w:tabs>
-            <w:ind w:left="0"/>
             <w:rPr>
-              <w:rFonts w:ascii="Arial" w:hAnsi="Arial" w:cs="Arial"/>
+              <w:rFonts w:ascii="Arial" w:eastAsiaTheme="minorEastAsia" w:hAnsi="Arial" w:cs="Arial"/>
               <w:noProof/>
               <w:sz w:val="24"/>
               <w:szCs w:val="24"/>
+              <w:lang w:eastAsia="es-CO"/>
             </w:rPr>
           </w:pPr>
-          <w:hyperlink w:anchor="_Toc515629745" w:history="1">
+          <w:hyperlink w:anchor="_Toc516036940" w:history="1">
             <w:r>
               <w:rPr>
                 <w:rStyle w:val="Hipervnculo"/>
@@ -2518,7 +2528,7 @@
                 <w:sz w:val="24"/>
                 <w:szCs w:val="24"/>
               </w:rPr>
-              <w:instrText xml:space="preserve"> PAGEREF _Toc515629745 \h </w:instrText>
+              <w:instrText xml:space="preserve"> PAGEREF _Toc516036940 \h </w:instrText>
             </w:r>
             <w:r>
               <w:rPr>
@@ -2547,7 +2557,7 @@
                 <w:sz w:val="24"/>
                 <w:szCs w:val="24"/>
               </w:rPr>
-              <w:t>6</w:t>
+              <w:t>7</w:t>
             </w:r>
             <w:r>
               <w:rPr>
@@ -2567,15 +2577,15 @@
             <w:tabs>
               <w:tab w:val="right" w:leader="dot" w:pos="8828"/>
             </w:tabs>
-            <w:ind w:left="0"/>
             <w:rPr>
-              <w:rFonts w:ascii="Arial" w:hAnsi="Arial" w:cs="Arial"/>
+              <w:rFonts w:ascii="Arial" w:eastAsiaTheme="minorEastAsia" w:hAnsi="Arial" w:cs="Arial"/>
               <w:noProof/>
               <w:sz w:val="24"/>
               <w:szCs w:val="24"/>
+              <w:lang w:eastAsia="es-CO"/>
             </w:rPr>
           </w:pPr>
-          <w:hyperlink w:anchor="_Toc515629746" w:history="1">
+          <w:hyperlink w:anchor="_Toc516036941" w:history="1">
             <w:r>
               <w:rPr>
                 <w:rStyle w:val="Hipervnculo"/>
@@ -2614,7 +2624,7 @@
                 <w:sz w:val="24"/>
                 <w:szCs w:val="24"/>
               </w:rPr>
-              <w:instrText xml:space="preserve"> PAGEREF _Toc515629746 \h </w:instrText>
+              <w:instrText xml:space="preserve"> PAGEREF _Toc516036941 \h </w:instrText>
             </w:r>
             <w:r>
               <w:rPr>
@@ -2643,7 +2653,7 @@
                 <w:sz w:val="24"/>
                 <w:szCs w:val="24"/>
               </w:rPr>
-              <w:t>6</w:t>
+              <w:t>8</w:t>
             </w:r>
             <w:r>
               <w:rPr>
@@ -2663,15 +2673,15 @@
             <w:tabs>
               <w:tab w:val="right" w:leader="dot" w:pos="8828"/>
             </w:tabs>
-            <w:ind w:left="0"/>
             <w:rPr>
-              <w:rFonts w:ascii="Arial" w:hAnsi="Arial" w:cs="Arial"/>
+              <w:rFonts w:ascii="Arial" w:eastAsiaTheme="minorEastAsia" w:hAnsi="Arial" w:cs="Arial"/>
               <w:noProof/>
               <w:sz w:val="24"/>
               <w:szCs w:val="24"/>
+              <w:lang w:eastAsia="es-CO"/>
             </w:rPr>
           </w:pPr>
-          <w:hyperlink w:anchor="_Toc515629747" w:history="1">
+          <w:hyperlink w:anchor="_Toc516036942" w:history="1">
             <w:r>
               <w:rPr>
                 <w:rStyle w:val="Hipervnculo"/>
@@ -2710,7 +2720,7 @@
                 <w:sz w:val="24"/>
                 <w:szCs w:val="24"/>
               </w:rPr>
-              <w:instrText xml:space="preserve"> PAGEREF _Toc515629747 \h </w:instrText>
+              <w:instrText xml:space="preserve"> PAGEREF _Toc516036942 \h </w:instrText>
             </w:r>
             <w:r>
               <w:rPr>
@@ -2739,7 +2749,7 @@
                 <w:sz w:val="24"/>
                 <w:szCs w:val="24"/>
               </w:rPr>
-              <w:t>6</w:t>
+              <w:t>8</w:t>
             </w:r>
             <w:r>
               <w:rPr>
@@ -2759,15 +2769,15 @@
             <w:tabs>
               <w:tab w:val="right" w:leader="dot" w:pos="8828"/>
             </w:tabs>
-            <w:ind w:left="0"/>
             <w:rPr>
-              <w:rFonts w:ascii="Arial" w:hAnsi="Arial" w:cs="Arial"/>
+              <w:rFonts w:ascii="Arial" w:eastAsiaTheme="minorEastAsia" w:hAnsi="Arial" w:cs="Arial"/>
               <w:noProof/>
               <w:sz w:val="24"/>
               <w:szCs w:val="24"/>
+              <w:lang w:eastAsia="es-CO"/>
             </w:rPr>
           </w:pPr>
-          <w:hyperlink w:anchor="_Toc515629748" w:history="1">
+          <w:hyperlink w:anchor="_Toc516036943" w:history="1">
             <w:r>
               <w:rPr>
                 <w:rStyle w:val="Hipervnculo"/>
@@ -2806,7 +2816,7 @@
                 <w:sz w:val="24"/>
                 <w:szCs w:val="24"/>
               </w:rPr>
-              <w:instrText xml:space="preserve"> PAGEREF _Toc515629748 \h </w:instrText>
+              <w:instrText xml:space="preserve"> PAGEREF _Toc516036943 \h </w:instrText>
             </w:r>
             <w:r>
               <w:rPr>
@@ -2835,7 +2845,7 @@
                 <w:sz w:val="24"/>
                 <w:szCs w:val="24"/>
               </w:rPr>
-              <w:t>6</w:t>
+              <w:t>8</w:t>
             </w:r>
             <w:r>
               <w:rPr>
@@ -2855,15 +2865,15 @@
             <w:tabs>
               <w:tab w:val="right" w:leader="dot" w:pos="8828"/>
             </w:tabs>
-            <w:ind w:left="0"/>
             <w:rPr>
-              <w:rFonts w:ascii="Arial" w:hAnsi="Arial" w:cs="Arial"/>
+              <w:rFonts w:ascii="Arial" w:eastAsiaTheme="minorEastAsia" w:hAnsi="Arial" w:cs="Arial"/>
               <w:noProof/>
               <w:sz w:val="24"/>
               <w:szCs w:val="24"/>
+              <w:lang w:eastAsia="es-CO"/>
             </w:rPr>
           </w:pPr>
-          <w:hyperlink w:anchor="_Toc515629749" w:history="1">
+          <w:hyperlink w:anchor="_Toc516036944" w:history="1">
             <w:r>
               <w:rPr>
                 <w:rStyle w:val="Hipervnculo"/>
@@ -2902,7 +2912,7 @@
                 <w:sz w:val="24"/>
                 <w:szCs w:val="24"/>
               </w:rPr>
-              <w:instrText xml:space="preserve"> PAGEREF _Toc515629749 \h </w:instrText>
+              <w:instrText xml:space="preserve"> PAGEREF _Toc516036944 \h </w:instrText>
             </w:r>
             <w:r>
               <w:rPr>
@@ -2931,7 +2941,7 @@
                 <w:sz w:val="24"/>
                 <w:szCs w:val="24"/>
               </w:rPr>
-              <w:t>6</w:t>
+              <w:t>8</w:t>
             </w:r>
             <w:r>
               <w:rPr>
@@ -2951,15 +2961,15 @@
             <w:tabs>
               <w:tab w:val="right" w:leader="dot" w:pos="8828"/>
             </w:tabs>
-            <w:ind w:left="0"/>
             <w:rPr>
-              <w:rFonts w:ascii="Arial" w:hAnsi="Arial" w:cs="Arial"/>
+              <w:rFonts w:ascii="Arial" w:eastAsiaTheme="minorEastAsia" w:hAnsi="Arial" w:cs="Arial"/>
               <w:noProof/>
               <w:sz w:val="24"/>
               <w:szCs w:val="24"/>
+              <w:lang w:eastAsia="es-CO"/>
             </w:rPr>
           </w:pPr>
-          <w:hyperlink w:anchor="_Toc515629750" w:history="1">
+          <w:hyperlink w:anchor="_Toc516036945" w:history="1">
             <w:r>
               <w:rPr>
                 <w:rStyle w:val="Hipervnculo"/>
@@ -2998,7 +3008,7 @@
                 <w:sz w:val="24"/>
                 <w:szCs w:val="24"/>
               </w:rPr>
-              <w:instrText xml:space="preserve"> PAGEREF _Toc515629750 \h </w:instrText>
+              <w:instrText xml:space="preserve"> PAGEREF _Toc516036945 \h </w:instrText>
             </w:r>
             <w:r>
               <w:rPr>
@@ -3027,7 +3037,7 @@
                 <w:sz w:val="24"/>
                 <w:szCs w:val="24"/>
               </w:rPr>
-              <w:t>6</w:t>
+              <w:t>8</w:t>
             </w:r>
             <w:r>
               <w:rPr>
@@ -3047,15 +3057,15 @@
             <w:tabs>
               <w:tab w:val="right" w:leader="dot" w:pos="8828"/>
             </w:tabs>
-            <w:ind w:left="0"/>
             <w:rPr>
-              <w:rFonts w:ascii="Arial" w:hAnsi="Arial" w:cs="Arial"/>
+              <w:rFonts w:ascii="Arial" w:eastAsiaTheme="minorEastAsia" w:hAnsi="Arial" w:cs="Arial"/>
               <w:noProof/>
               <w:sz w:val="24"/>
               <w:szCs w:val="24"/>
+              <w:lang w:eastAsia="es-CO"/>
             </w:rPr>
           </w:pPr>
-          <w:hyperlink w:anchor="_Toc515629751" w:history="1">
+          <w:hyperlink w:anchor="_Toc516036946" w:history="1">
             <w:r>
               <w:rPr>
                 <w:rStyle w:val="Hipervnculo"/>
@@ -3094,7 +3104,7 @@
                 <w:sz w:val="24"/>
                 <w:szCs w:val="24"/>
               </w:rPr>
-              <w:instrText xml:space="preserve"> PAGEREF _Toc515629751 \h </w:instrText>
+              <w:instrText xml:space="preserve"> PAGEREF _Toc516036946 \h </w:instrText>
             </w:r>
             <w:r>
               <w:rPr>
@@ -3123,7 +3133,7 @@
                 <w:sz w:val="24"/>
                 <w:szCs w:val="24"/>
               </w:rPr>
-              <w:t>7</w:t>
+              <w:t>8</w:t>
             </w:r>
             <w:r>
               <w:rPr>
@@ -3143,15 +3153,15 @@
             <w:tabs>
               <w:tab w:val="right" w:leader="dot" w:pos="8828"/>
             </w:tabs>
-            <w:ind w:left="0"/>
             <w:rPr>
-              <w:rFonts w:ascii="Arial" w:hAnsi="Arial" w:cs="Arial"/>
+              <w:rFonts w:ascii="Arial" w:eastAsiaTheme="minorEastAsia" w:hAnsi="Arial" w:cs="Arial"/>
               <w:noProof/>
               <w:sz w:val="24"/>
               <w:szCs w:val="24"/>
+              <w:lang w:eastAsia="es-CO"/>
             </w:rPr>
           </w:pPr>
-          <w:hyperlink w:anchor="_Toc515629752" w:history="1">
+          <w:hyperlink w:anchor="_Toc516036947" w:history="1">
             <w:r>
               <w:rPr>
                 <w:rStyle w:val="Hipervnculo"/>
@@ -3190,7 +3200,7 @@
                 <w:sz w:val="24"/>
                 <w:szCs w:val="24"/>
               </w:rPr>
-              <w:instrText xml:space="preserve"> PAGEREF _Toc515629752 \h </w:instrText>
+              <w:instrText xml:space="preserve"> PAGEREF _Toc516036947 \h </w:instrText>
             </w:r>
             <w:r>
               <w:rPr>
@@ -3219,7 +3229,7 @@
                 <w:sz w:val="24"/>
                 <w:szCs w:val="24"/>
               </w:rPr>
-              <w:t>7</w:t>
+              <w:t>8</w:t>
             </w:r>
             <w:r>
               <w:rPr>
@@ -3239,15 +3249,15 @@
             <w:tabs>
               <w:tab w:val="right" w:leader="dot" w:pos="8828"/>
             </w:tabs>
-            <w:ind w:left="0"/>
             <w:rPr>
-              <w:rFonts w:ascii="Arial" w:hAnsi="Arial" w:cs="Arial"/>
+              <w:rFonts w:ascii="Arial" w:eastAsiaTheme="minorEastAsia" w:hAnsi="Arial" w:cs="Arial"/>
               <w:noProof/>
               <w:sz w:val="24"/>
               <w:szCs w:val="24"/>
+              <w:lang w:eastAsia="es-CO"/>
             </w:rPr>
           </w:pPr>
-          <w:hyperlink w:anchor="_Toc515629753" w:history="1">
+          <w:hyperlink w:anchor="_Toc516036948" w:history="1">
             <w:r>
               <w:rPr>
                 <w:rStyle w:val="Hipervnculo"/>
@@ -3286,7 +3296,7 @@
                 <w:sz w:val="24"/>
                 <w:szCs w:val="24"/>
               </w:rPr>
-              <w:instrText xml:space="preserve"> PAGEREF _Toc515629753 \h </w:instrText>
+              <w:instrText xml:space="preserve"> PAGEREF _Toc516036948 \h </w:instrText>
             </w:r>
             <w:r>
               <w:rPr>
@@ -3315,7 +3325,7 @@
                 <w:sz w:val="24"/>
                 <w:szCs w:val="24"/>
               </w:rPr>
-              <w:t>7</w:t>
+              <w:t>8</w:t>
             </w:r>
             <w:r>
               <w:rPr>
@@ -3335,15 +3345,15 @@
             <w:tabs>
               <w:tab w:val="right" w:leader="dot" w:pos="8828"/>
             </w:tabs>
-            <w:ind w:left="0"/>
             <w:rPr>
-              <w:rFonts w:ascii="Arial" w:hAnsi="Arial" w:cs="Arial"/>
+              <w:rFonts w:ascii="Arial" w:eastAsiaTheme="minorEastAsia" w:hAnsi="Arial" w:cs="Arial"/>
               <w:noProof/>
               <w:sz w:val="24"/>
               <w:szCs w:val="24"/>
+              <w:lang w:eastAsia="es-CO"/>
             </w:rPr>
           </w:pPr>
-          <w:hyperlink w:anchor="_Toc515629754" w:history="1">
+          <w:hyperlink w:anchor="_Toc516036949" w:history="1">
             <w:r>
               <w:rPr>
                 <w:rStyle w:val="Hipervnculo"/>
@@ -3352,7 +3362,7 @@
                 <w:sz w:val="24"/>
                 <w:szCs w:val="24"/>
               </w:rPr>
-              <w:t>4.5.6 Ejercicios con colas.</w:t>
+              <w:t>4.6 Ejercicios con colas.</w:t>
             </w:r>
             <w:r>
               <w:rPr>
@@ -3382,7 +3392,7 @@
                 <w:sz w:val="24"/>
                 <w:szCs w:val="24"/>
               </w:rPr>
-              <w:instrText xml:space="preserve"> PAGEREF _Toc515629754 \h </w:instrText>
+              <w:instrText xml:space="preserve"> PAGEREF _Toc516036949 \h </w:instrText>
             </w:r>
             <w:r>
               <w:rPr>
@@ -3411,7 +3421,7 @@
                 <w:sz w:val="24"/>
                 <w:szCs w:val="24"/>
               </w:rPr>
-              <w:t>7</w:t>
+              <w:t>8</w:t>
             </w:r>
             <w:r>
               <w:rPr>
@@ -3432,13 +3442,14 @@
               <w:tab w:val="right" w:leader="dot" w:pos="8828"/>
             </w:tabs>
             <w:rPr>
-              <w:rFonts w:ascii="Arial" w:hAnsi="Arial" w:cs="Arial"/>
+              <w:rFonts w:ascii="Arial" w:eastAsiaTheme="minorEastAsia" w:hAnsi="Arial" w:cs="Arial"/>
               <w:noProof/>
               <w:sz w:val="24"/>
               <w:szCs w:val="24"/>
+              <w:lang w:eastAsia="es-CO"/>
             </w:rPr>
           </w:pPr>
-          <w:hyperlink w:anchor="_Toc515629755" w:history="1">
+          <w:hyperlink w:anchor="_Toc516036950" w:history="1">
             <w:r>
               <w:rPr>
                 <w:rStyle w:val="Hipervnculo"/>
@@ -3477,7 +3488,7 @@
                 <w:sz w:val="24"/>
                 <w:szCs w:val="24"/>
               </w:rPr>
-              <w:instrText xml:space="preserve"> PAGEREF _Toc515629755 \h </w:instrText>
+              <w:instrText xml:space="preserve"> PAGEREF _Toc516036950 \h </w:instrText>
             </w:r>
             <w:r>
               <w:rPr>
@@ -3506,7 +3517,7 @@
                 <w:sz w:val="24"/>
                 <w:szCs w:val="24"/>
               </w:rPr>
-              <w:t>8</w:t>
+              <w:t>9</w:t>
             </w:r>
             <w:r>
               <w:rPr>
@@ -3553,13 +3564,13 @@
           <w:docGrid w:linePitch="360"/>
         </w:sectPr>
       </w:pPr>
-      <w:bookmarkStart w:id="0" w:name="_Toc515629726"/>
     </w:p>
     <w:p>
       <w:pPr>
         <w:pStyle w:val="Ttulo1"/>
         <w:spacing w:before="100" w:beforeAutospacing="1" w:after="100" w:afterAutospacing="1" w:line="240" w:lineRule="auto"/>
       </w:pPr>
+      <w:bookmarkStart w:id="0" w:name="_Toc516036921"/>
       <w:r>
         <w:lastRenderedPageBreak/>
         <w:t xml:space="preserve">1. </w:t>
@@ -3571,278 +3582,218 @@
     </w:p>
     <w:p>
       <w:pPr>
+        <w:jc w:val="both"/>
+        <w:rPr>
+          <w:rFonts w:ascii="Arial" w:hAnsi="Arial" w:cs="Arial"/>
+          <w:sz w:val="24"/>
+        </w:rPr>
+      </w:pPr>
+      <w:r>
+        <w:rPr>
+          <w:rFonts w:ascii="Arial" w:hAnsi="Arial" w:cs="Arial"/>
+          <w:sz w:val="24"/>
+        </w:rPr>
+        <w:t>Antes de comenzar a hablar del MVC y de su uso con el desarrollo Web debemos hablar de las causas para que haya existido la relación entre ambos. Como programadores, generalmente enfrentamos problemas típicos en medio del desarrollo. Problemas que se vuelven más grandes si no hubo una planeación adecuada para nuestro proyecto (Como el diseño de las bases de datos, la estructuración y módulos del programa, que no se documentó el código y tener que buscar entre las miles y miles de líneas que se dejaron a la deriva para buscar el error en el algoritmo, etc.).</w:t>
+      </w:r>
+    </w:p>
+    <w:p>
+      <w:pPr>
+        <w:jc w:val="both"/>
+        <w:rPr>
+          <w:rFonts w:ascii="Arial" w:hAnsi="Arial" w:cs="Arial"/>
+          <w:sz w:val="24"/>
+        </w:rPr>
+      </w:pPr>
+      <w:r>
+        <w:rPr>
+          <w:rFonts w:ascii="Arial" w:hAnsi="Arial" w:cs="Arial"/>
+          <w:sz w:val="24"/>
+        </w:rPr>
+        <w:t xml:space="preserve">Es común ver casos donde tenemos una telaraña enorme de código donde tenemos entre líneas de código que hacemos para la interfaz, mejor conocida como </w:t>
+      </w:r>
+      <w:proofErr w:type="spellStart"/>
+      <w:r>
+        <w:rPr>
+          <w:rFonts w:ascii="Arial" w:hAnsi="Arial" w:cs="Arial"/>
+          <w:sz w:val="24"/>
+        </w:rPr>
+        <w:t>front</w:t>
+      </w:r>
+      <w:proofErr w:type="spellEnd"/>
+      <w:r>
+        <w:rPr>
+          <w:rFonts w:ascii="Arial" w:hAnsi="Arial" w:cs="Arial"/>
+          <w:sz w:val="24"/>
+        </w:rPr>
+        <w:t xml:space="preserve"> – </w:t>
+      </w:r>
+      <w:proofErr w:type="spellStart"/>
+      <w:r>
+        <w:rPr>
+          <w:rFonts w:ascii="Arial" w:hAnsi="Arial" w:cs="Arial"/>
+          <w:sz w:val="24"/>
+        </w:rPr>
+        <w:t>end</w:t>
+      </w:r>
+      <w:proofErr w:type="spellEnd"/>
+      <w:r>
+        <w:rPr>
+          <w:rFonts w:ascii="Arial" w:hAnsi="Arial" w:cs="Arial"/>
+          <w:sz w:val="24"/>
+        </w:rPr>
+        <w:t xml:space="preserve"> (que significa presentar al usuario esta interfaz para que pueda interactuar y recibir los datos del usuario sin ningún problema), las cuales no conectan con el back – </w:t>
+      </w:r>
+      <w:proofErr w:type="spellStart"/>
+      <w:r>
+        <w:rPr>
+          <w:rFonts w:ascii="Arial" w:hAnsi="Arial" w:cs="Arial"/>
+          <w:sz w:val="24"/>
+        </w:rPr>
+        <w:t>end</w:t>
+      </w:r>
+      <w:proofErr w:type="spellEnd"/>
+      <w:r>
+        <w:rPr>
+          <w:rFonts w:ascii="Arial" w:hAnsi="Arial" w:cs="Arial"/>
+          <w:sz w:val="24"/>
+        </w:rPr>
+        <w:t xml:space="preserve"> (donde este recibe los datos del </w:t>
+      </w:r>
+      <w:proofErr w:type="spellStart"/>
+      <w:r>
+        <w:rPr>
+          <w:rFonts w:ascii="Arial" w:hAnsi="Arial" w:cs="Arial"/>
+          <w:sz w:val="24"/>
+        </w:rPr>
+        <w:t>front</w:t>
+      </w:r>
+      <w:proofErr w:type="spellEnd"/>
+      <w:r>
+        <w:rPr>
+          <w:rFonts w:ascii="Arial" w:hAnsi="Arial" w:cs="Arial"/>
+          <w:sz w:val="24"/>
+        </w:rPr>
+        <w:t xml:space="preserve"> -</w:t>
+      </w:r>
+      <w:proofErr w:type="spellStart"/>
+      <w:r>
+        <w:rPr>
+          <w:rFonts w:ascii="Arial" w:hAnsi="Arial" w:cs="Arial"/>
+          <w:sz w:val="24"/>
+        </w:rPr>
+        <w:t>end</w:t>
+      </w:r>
+      <w:proofErr w:type="spellEnd"/>
+      <w:r>
+        <w:rPr>
+          <w:rFonts w:ascii="Arial" w:hAnsi="Arial" w:cs="Arial"/>
+          <w:sz w:val="24"/>
+        </w:rPr>
+        <w:t xml:space="preserve"> y los procesa para mandar un resultado que mostrara el </w:t>
+      </w:r>
+      <w:proofErr w:type="spellStart"/>
+      <w:r>
+        <w:rPr>
+          <w:rFonts w:ascii="Arial" w:hAnsi="Arial" w:cs="Arial"/>
+          <w:sz w:val="24"/>
+        </w:rPr>
+        <w:t>front</w:t>
+      </w:r>
+      <w:proofErr w:type="spellEnd"/>
+      <w:r>
+        <w:rPr>
+          <w:rFonts w:ascii="Arial" w:hAnsi="Arial" w:cs="Arial"/>
+          <w:sz w:val="24"/>
+        </w:rPr>
+        <w:t xml:space="preserve"> – </w:t>
+      </w:r>
+      <w:proofErr w:type="spellStart"/>
+      <w:r>
+        <w:rPr>
+          <w:rFonts w:ascii="Arial" w:hAnsi="Arial" w:cs="Arial"/>
+          <w:sz w:val="24"/>
+        </w:rPr>
+        <w:t>end</w:t>
+      </w:r>
+      <w:proofErr w:type="spellEnd"/>
+      <w:r>
+        <w:rPr>
+          <w:rFonts w:ascii="Arial" w:hAnsi="Arial" w:cs="Arial"/>
+          <w:sz w:val="24"/>
+        </w:rPr>
+        <w:t>). También suele ocurrir que después de haber entregado un producto “decente” al cliente que nos pidió el proyecto, se le pueda ocurrir una nueva “idea” que quiera implementarse para una actualización para su proyecto, por lo que sino preparamos el código ya que es de ley que debe soportar los cambios bruscos que no solo pasaran en nuestras manos sino también de los demás programadores que toquen el código, el supuesto tiempo corto que deberíamos pasar para solo modificar un par de líneas de código se vuelve en una pesadilla infernal para los programadores.</w:t>
+      </w:r>
+    </w:p>
+    <w:p>
+      <w:pPr>
+        <w:jc w:val="both"/>
+        <w:rPr>
+          <w:rFonts w:ascii="Arial" w:hAnsi="Arial" w:cs="Arial"/>
+          <w:sz w:val="24"/>
+        </w:rPr>
+      </w:pPr>
+      <w:r>
+        <w:rPr>
+          <w:rFonts w:ascii="Arial" w:hAnsi="Arial" w:cs="Arial"/>
+          <w:sz w:val="24"/>
+        </w:rPr>
+        <w:t>Afortunadamente, en la industria contamos con mucha gente que se dedica a desarrollar metodologías para desarrollar correctamente nuestro código con la finalidad de que no termine siendo un monstruo horripilante que no queramos tocar de nuevo. Una de las ideas más aceptadas por varios programadores (si bien suele haber excepciones para cada caso) es el MVC.</w:t>
+      </w:r>
+    </w:p>
+    <w:p>
+      <w:pPr>
+        <w:jc w:val="both"/>
+        <w:rPr>
+          <w:rFonts w:ascii="Arial" w:hAnsi="Arial" w:cs="Arial"/>
+          <w:sz w:val="24"/>
+        </w:rPr>
+      </w:pPr>
+      <w:r>
+        <w:rPr>
+          <w:rFonts w:ascii="Arial" w:hAnsi="Arial" w:cs="Arial"/>
+          <w:sz w:val="24"/>
+        </w:rPr>
+        <w:t>MVC (</w:t>
+      </w:r>
+      <w:proofErr w:type="spellStart"/>
+      <w:r>
+        <w:rPr>
+          <w:rFonts w:ascii="Arial" w:hAnsi="Arial" w:cs="Arial"/>
+          <w:sz w:val="24"/>
+        </w:rPr>
+        <w:t>Model</w:t>
+      </w:r>
+      <w:proofErr w:type="spellEnd"/>
+      <w:r>
+        <w:rPr>
+          <w:rFonts w:ascii="Arial" w:hAnsi="Arial" w:cs="Arial"/>
+          <w:sz w:val="24"/>
+        </w:rPr>
+        <w:t xml:space="preserve"> – View – </w:t>
+      </w:r>
+      <w:proofErr w:type="spellStart"/>
+      <w:r>
+        <w:rPr>
+          <w:rFonts w:ascii="Arial" w:hAnsi="Arial" w:cs="Arial"/>
+          <w:sz w:val="24"/>
+        </w:rPr>
+        <w:t>Controller</w:t>
+      </w:r>
+      <w:proofErr w:type="spellEnd"/>
+      <w:r>
+        <w:rPr>
+          <w:rFonts w:ascii="Arial" w:hAnsi="Arial" w:cs="Arial"/>
+          <w:sz w:val="24"/>
+        </w:rPr>
+        <w:t>, Modelo – Vista – Controlador) es un patrón de arquitectura de software que permite tener todo el código ordenado para que pueda soportar los cambios bruscos que requiera nuestro programa ya sea durante el desarrollo o el soporte que se le debe ir dando. El MVC propone construir tres componentes donde se diferencia cada uno con la separación de los datos, la lógica del negocio y la interfaz del usuario. Se explicará cada uno de estos.</w:t>
+      </w:r>
+    </w:p>
+    <w:p>
+      <w:pPr>
         <w:pStyle w:val="Ttulo1"/>
         <w:spacing w:before="100" w:beforeAutospacing="1" w:after="100" w:afterAutospacing="1" w:line="240" w:lineRule="auto"/>
-        <w:jc w:val="both"/>
-        <w:rPr>
-          <w:rStyle w:val="Ttulo1Car"/>
-          <w:rFonts w:cs="Arial"/>
-          <w:szCs w:val="24"/>
-        </w:rPr>
-      </w:pPr>
-      <w:bookmarkStart w:id="1" w:name="_Toc515629727"/>
-      <w:r>
-        <w:rPr>
-          <w:rStyle w:val="Ttulo1Car"/>
-          <w:rFonts w:cs="Arial"/>
-          <w:szCs w:val="24"/>
-        </w:rPr>
-        <w:t xml:space="preserve">Antes de comenzar a hablar del MVC y de su uso con el desarrollo Web </w:t>
-      </w:r>
-      <w:r>
-        <w:rPr>
-          <w:rStyle w:val="Ttulo1Car"/>
-          <w:rFonts w:cs="Arial"/>
-          <w:szCs w:val="24"/>
-        </w:rPr>
-        <w:t>debemos</w:t>
-      </w:r>
-      <w:r>
-        <w:rPr>
-          <w:rStyle w:val="Ttulo1Car"/>
-          <w:rFonts w:cs="Arial"/>
-          <w:szCs w:val="24"/>
-        </w:rPr>
-        <w:t xml:space="preserve"> hablar de las causas para que haya existido la relación entre ambos. Como programadores, generalmente enfrentamos problemas típicos en medio del desarrollo. Problemas que se vuelven más grandes si no hubo una planeación adecuada para nuestro proyecto (Como el diseño de las bases de datos, la estructuración y módulos del programa, que no se documentó el código y tener que buscar entre las miles y miles de líneas que se dejaron a la deriva para buscar el error en el algoritmo, etc.).</w:t>
-      </w:r>
-      <w:bookmarkStart w:id="2" w:name="_GoBack"/>
-      <w:bookmarkEnd w:id="2"/>
-    </w:p>
-    <w:p>
-      <w:pPr>
-        <w:pStyle w:val="Ttulo1"/>
-        <w:spacing w:before="100" w:beforeAutospacing="1" w:after="100" w:afterAutospacing="1" w:line="240" w:lineRule="auto"/>
-        <w:jc w:val="both"/>
-        <w:rPr>
-          <w:rStyle w:val="Ttulo1Car"/>
-          <w:rFonts w:cs="Arial"/>
-          <w:szCs w:val="24"/>
-        </w:rPr>
-      </w:pPr>
-      <w:r>
-        <w:rPr>
-          <w:rStyle w:val="Ttulo1Car"/>
-          <w:rFonts w:cs="Arial"/>
-          <w:szCs w:val="24"/>
-        </w:rPr>
-        <w:t xml:space="preserve">Es común ver casos donde tenemos una telaraña enorme de código donde tenemos entre líneas de código que hacemos para la interfaz, mejor conocida como </w:t>
-      </w:r>
-      <w:proofErr w:type="spellStart"/>
-      <w:r>
-        <w:rPr>
-          <w:rStyle w:val="Ttulo1Car"/>
-          <w:rFonts w:cs="Arial"/>
-          <w:szCs w:val="24"/>
-        </w:rPr>
-        <w:t>front</w:t>
-      </w:r>
-      <w:proofErr w:type="spellEnd"/>
-      <w:r>
-        <w:rPr>
-          <w:rStyle w:val="Ttulo1Car"/>
-          <w:rFonts w:cs="Arial"/>
-          <w:szCs w:val="24"/>
-        </w:rPr>
-        <w:t xml:space="preserve"> – </w:t>
-      </w:r>
-      <w:proofErr w:type="spellStart"/>
-      <w:r>
-        <w:rPr>
-          <w:rStyle w:val="Ttulo1Car"/>
-          <w:rFonts w:cs="Arial"/>
-          <w:szCs w:val="24"/>
-        </w:rPr>
-        <w:t>end</w:t>
-      </w:r>
-      <w:proofErr w:type="spellEnd"/>
-      <w:r>
-        <w:rPr>
-          <w:rStyle w:val="Ttulo1Car"/>
-          <w:rFonts w:cs="Arial"/>
-          <w:szCs w:val="24"/>
-        </w:rPr>
-        <w:t xml:space="preserve"> (que significa presentar al usuario esta interfaz para que pueda interactuar y recibir los datos del usuario sin ningún problema), las cuales no conectan con el back – </w:t>
-      </w:r>
-      <w:proofErr w:type="spellStart"/>
-      <w:r>
-        <w:rPr>
-          <w:rStyle w:val="Ttulo1Car"/>
-          <w:rFonts w:cs="Arial"/>
-          <w:szCs w:val="24"/>
-        </w:rPr>
-        <w:t>end</w:t>
-      </w:r>
-      <w:proofErr w:type="spellEnd"/>
-      <w:r>
-        <w:rPr>
-          <w:rStyle w:val="Ttulo1Car"/>
-          <w:rFonts w:cs="Arial"/>
-          <w:szCs w:val="24"/>
-        </w:rPr>
-        <w:t xml:space="preserve"> (donde este recibe los datos del </w:t>
-      </w:r>
-      <w:proofErr w:type="spellStart"/>
-      <w:r>
-        <w:rPr>
-          <w:rStyle w:val="Ttulo1Car"/>
-          <w:rFonts w:cs="Arial"/>
-          <w:szCs w:val="24"/>
-        </w:rPr>
-        <w:t>front</w:t>
-      </w:r>
-      <w:proofErr w:type="spellEnd"/>
-      <w:r>
-        <w:rPr>
-          <w:rStyle w:val="Ttulo1Car"/>
-          <w:rFonts w:cs="Arial"/>
-          <w:szCs w:val="24"/>
-        </w:rPr>
-        <w:t xml:space="preserve"> -</w:t>
-      </w:r>
-      <w:proofErr w:type="spellStart"/>
-      <w:r>
-        <w:rPr>
-          <w:rStyle w:val="Ttulo1Car"/>
-          <w:rFonts w:cs="Arial"/>
-          <w:szCs w:val="24"/>
-        </w:rPr>
-        <w:t>end</w:t>
-      </w:r>
-      <w:proofErr w:type="spellEnd"/>
-      <w:r>
-        <w:rPr>
-          <w:rStyle w:val="Ttulo1Car"/>
-          <w:rFonts w:cs="Arial"/>
-          <w:szCs w:val="24"/>
-        </w:rPr>
-        <w:t xml:space="preserve"> y los procesa para mandar un resultado que mostrara el </w:t>
-      </w:r>
-      <w:proofErr w:type="spellStart"/>
-      <w:r>
-        <w:rPr>
-          <w:rStyle w:val="Ttulo1Car"/>
-          <w:rFonts w:cs="Arial"/>
-          <w:szCs w:val="24"/>
-        </w:rPr>
-        <w:t>front</w:t>
-      </w:r>
-      <w:proofErr w:type="spellEnd"/>
-      <w:r>
-        <w:rPr>
-          <w:rStyle w:val="Ttulo1Car"/>
-          <w:rFonts w:cs="Arial"/>
-          <w:szCs w:val="24"/>
-        </w:rPr>
-        <w:t xml:space="preserve"> – </w:t>
-      </w:r>
-      <w:proofErr w:type="spellStart"/>
-      <w:r>
-        <w:rPr>
-          <w:rStyle w:val="Ttulo1Car"/>
-          <w:rFonts w:cs="Arial"/>
-          <w:szCs w:val="24"/>
-        </w:rPr>
-        <w:t>end</w:t>
-      </w:r>
-      <w:proofErr w:type="spellEnd"/>
-      <w:r>
-        <w:rPr>
-          <w:rStyle w:val="Ttulo1Car"/>
-          <w:rFonts w:cs="Arial"/>
-          <w:szCs w:val="24"/>
-        </w:rPr>
-        <w:t>). También suele ocurrir que después de haber entregado un producto “decente” al cliente que nos pidió el proyecto, se le pueda ocurrir una nueva “idea” que quiera implementarse para una actualización para su proyecto, por lo que sino preparamos el código ya que es de ley que debe soportar los cambios bruscos que no solo pasaran en nuestras manos sino también de los demás programadores que toquen el código, el supuesto tiempo corto que deberíamos pasar para solo modificar un par de líneas de código se vuelve en una pesadilla infernal para los programadores.</w:t>
-      </w:r>
-    </w:p>
-    <w:p>
-      <w:pPr>
-        <w:pStyle w:val="Ttulo1"/>
-        <w:spacing w:before="100" w:beforeAutospacing="1" w:after="100" w:afterAutospacing="1" w:line="240" w:lineRule="auto"/>
-        <w:jc w:val="both"/>
-        <w:rPr>
-          <w:rStyle w:val="Ttulo1Car"/>
-          <w:rFonts w:cs="Arial"/>
-          <w:szCs w:val="24"/>
-        </w:rPr>
-      </w:pPr>
-      <w:r>
-        <w:rPr>
-          <w:rStyle w:val="Ttulo1Car"/>
-          <w:rFonts w:cs="Arial"/>
-          <w:szCs w:val="24"/>
-        </w:rPr>
-        <w:t>Afortunadamente, en la industria contamos con mucha gente que se dedica a desarrollar metodologías para desarrollar correctamente nuestro código con la finalidad de que no termine siendo un monstruo horripilante que no queramos tocar de nuevo. Una de las ideas más aceptadas por varios programadores (si bien suele haber excepciones para cada caso) es el MVC.</w:t>
-      </w:r>
-    </w:p>
-    <w:p>
-      <w:pPr>
-        <w:pStyle w:val="Ttulo1"/>
-        <w:spacing w:before="100" w:beforeAutospacing="1" w:after="100" w:afterAutospacing="1" w:line="240" w:lineRule="auto"/>
-        <w:jc w:val="both"/>
-        <w:rPr>
-          <w:rStyle w:val="Ttulo1Car"/>
-          <w:rFonts w:cs="Arial"/>
-          <w:szCs w:val="24"/>
-        </w:rPr>
-      </w:pPr>
-      <w:r>
-        <w:rPr>
-          <w:rStyle w:val="Ttulo1Car"/>
-          <w:rFonts w:cs="Arial"/>
-          <w:szCs w:val="24"/>
-        </w:rPr>
-        <w:t>MVC (</w:t>
-      </w:r>
-      <w:proofErr w:type="spellStart"/>
-      <w:r>
-        <w:rPr>
-          <w:rStyle w:val="Ttulo1Car"/>
-          <w:rFonts w:cs="Arial"/>
-          <w:szCs w:val="24"/>
-        </w:rPr>
-        <w:t>Model</w:t>
-      </w:r>
-      <w:proofErr w:type="spellEnd"/>
-      <w:r>
-        <w:rPr>
-          <w:rStyle w:val="Ttulo1Car"/>
-          <w:rFonts w:cs="Arial"/>
-          <w:szCs w:val="24"/>
-        </w:rPr>
-        <w:t xml:space="preserve"> – View – </w:t>
-      </w:r>
-      <w:proofErr w:type="spellStart"/>
-      <w:r>
-        <w:rPr>
-          <w:rStyle w:val="Ttulo1Car"/>
-          <w:rFonts w:cs="Arial"/>
-          <w:szCs w:val="24"/>
-        </w:rPr>
-        <w:t>Controller</w:t>
-      </w:r>
-      <w:proofErr w:type="spellEnd"/>
-      <w:r>
-        <w:rPr>
-          <w:rStyle w:val="Ttulo1Car"/>
-          <w:rFonts w:cs="Arial"/>
-          <w:szCs w:val="24"/>
-        </w:rPr>
-        <w:t>, Modelo – Vista – Controlador) es un patrón de arquitectura de software que permite tener todo el código ordenado para que pueda soportar los cambios bruscos que requiera nuestro programa ya sea durante el desarrollo o el soporte que se le debe ir dando. El MVC propone construir tres componentes donde se diferencia cada uno con la separación de los datos, la lógica del negocio y la interfaz del usuario</w:t>
-      </w:r>
-      <w:r>
-        <w:rPr>
-          <w:rStyle w:val="Ttulo1Car"/>
-          <w:rFonts w:cs="Arial"/>
-          <w:szCs w:val="24"/>
-        </w:rPr>
-        <w:t>. Se explicará cada uno de estos.</w:t>
-      </w:r>
-    </w:p>
-    <w:p>
-      <w:pPr>
-        <w:pStyle w:val="Ttulo1"/>
-        <w:spacing w:before="100" w:beforeAutospacing="1" w:after="100" w:afterAutospacing="1" w:line="240" w:lineRule="auto"/>
-      </w:pPr>
+      </w:pPr>
+      <w:bookmarkStart w:id="1" w:name="_Toc516036922"/>
       <w:r>
         <w:rPr>
           <w:rStyle w:val="Ttulo1Car"/>
@@ -3915,7 +3866,7 @@
         <w:pStyle w:val="Ttulo1"/>
         <w:spacing w:before="100" w:beforeAutospacing="1" w:after="100" w:afterAutospacing="1" w:line="240" w:lineRule="auto"/>
       </w:pPr>
-      <w:bookmarkStart w:id="3" w:name="_Toc515629728"/>
+      <w:bookmarkStart w:id="2" w:name="_Toc516036923"/>
       <w:r>
         <w:lastRenderedPageBreak/>
         <w:t xml:space="preserve">3. </w:t>
@@ -3923,14 +3874,14 @@
       <w:r>
         <w:t>MARCO TEÓRICO.</w:t>
       </w:r>
-      <w:bookmarkEnd w:id="3"/>
+      <w:bookmarkEnd w:id="2"/>
     </w:p>
     <w:p>
       <w:pPr>
         <w:pStyle w:val="Ttulo2"/>
         <w:spacing w:before="100" w:beforeAutospacing="1" w:after="100" w:afterAutospacing="1" w:line="240" w:lineRule="auto"/>
       </w:pPr>
-      <w:bookmarkStart w:id="4" w:name="_Toc515629729"/>
+      <w:bookmarkStart w:id="3" w:name="_Toc516036924"/>
       <w:r>
         <w:t>3.1</w:t>
       </w:r>
@@ -3940,7 +3891,7 @@
       <w:r>
         <w:t>Modelo Vista Controlador (MVC).</w:t>
       </w:r>
-      <w:bookmarkEnd w:id="4"/>
+      <w:bookmarkEnd w:id="3"/>
     </w:p>
     <w:p>
       <w:pPr>
@@ -3964,14 +3915,14 @@
         <w:pStyle w:val="Ttulo2"/>
         <w:spacing w:before="100" w:beforeAutospacing="1" w:after="100" w:afterAutospacing="1" w:line="240" w:lineRule="auto"/>
       </w:pPr>
-      <w:bookmarkStart w:id="5" w:name="_Toc515629730"/>
+      <w:bookmarkStart w:id="4" w:name="_Toc516036925"/>
       <w:r>
         <w:t xml:space="preserve">3.2 </w:t>
       </w:r>
       <w:r>
         <w:t>Modelo.</w:t>
       </w:r>
-      <w:bookmarkEnd w:id="5"/>
+      <w:bookmarkEnd w:id="4"/>
     </w:p>
     <w:p>
       <w:pPr>
@@ -4025,14 +3976,14 @@
         <w:pStyle w:val="Ttulo2"/>
         <w:spacing w:before="100" w:beforeAutospacing="1" w:after="100" w:afterAutospacing="1" w:line="240" w:lineRule="auto"/>
       </w:pPr>
-      <w:bookmarkStart w:id="6" w:name="_Toc515629731"/>
+      <w:bookmarkStart w:id="5" w:name="_Toc516036926"/>
       <w:r>
         <w:t xml:space="preserve">3.3 </w:t>
       </w:r>
       <w:r>
         <w:t>Vista.</w:t>
       </w:r>
-      <w:bookmarkEnd w:id="6"/>
+      <w:bookmarkEnd w:id="5"/>
     </w:p>
     <w:p>
       <w:pPr>
@@ -4056,7 +4007,7 @@
         <w:pStyle w:val="Ttulo2"/>
         <w:spacing w:before="100" w:beforeAutospacing="1" w:after="100" w:afterAutospacing="1" w:line="240" w:lineRule="auto"/>
       </w:pPr>
-      <w:bookmarkStart w:id="7" w:name="_Toc515629732"/>
+      <w:bookmarkStart w:id="6" w:name="_Toc516036927"/>
       <w:r>
         <w:rPr>
           <w:rStyle w:val="Ttulo2Car"/>
@@ -4087,7 +4038,7 @@
       <w:r>
         <w:t>.</w:t>
       </w:r>
-      <w:bookmarkEnd w:id="7"/>
+      <w:bookmarkEnd w:id="6"/>
     </w:p>
     <w:p>
       <w:pPr>
@@ -4111,14 +4062,14 @@
         <w:pStyle w:val="Ttulo2"/>
         <w:spacing w:before="100" w:beforeAutospacing="1" w:after="100" w:afterAutospacing="1" w:line="240" w:lineRule="auto"/>
       </w:pPr>
-      <w:bookmarkStart w:id="8" w:name="_Toc515629733"/>
+      <w:bookmarkStart w:id="7" w:name="_Toc516036928"/>
       <w:r>
         <w:t xml:space="preserve">3.5 </w:t>
       </w:r>
       <w:r>
         <w:t>Estructuras de datos.</w:t>
       </w:r>
-      <w:bookmarkEnd w:id="8"/>
+      <w:bookmarkEnd w:id="7"/>
     </w:p>
     <w:p>
       <w:pPr>
@@ -4142,14 +4093,14 @@
         <w:pStyle w:val="Ttulo2"/>
         <w:spacing w:before="100" w:beforeAutospacing="1" w:after="100" w:afterAutospacing="1" w:line="240" w:lineRule="auto"/>
       </w:pPr>
-      <w:bookmarkStart w:id="9" w:name="_Toc515629734"/>
+      <w:bookmarkStart w:id="8" w:name="_Toc516036929"/>
       <w:r>
         <w:t xml:space="preserve">3.6 </w:t>
       </w:r>
       <w:r>
         <w:t>Listas enlazadas.</w:t>
       </w:r>
-      <w:bookmarkEnd w:id="9"/>
+      <w:bookmarkEnd w:id="8"/>
     </w:p>
     <w:p>
       <w:pPr>
@@ -4348,14 +4299,14 @@
         <w:pStyle w:val="Ttulo2"/>
         <w:spacing w:before="100" w:beforeAutospacing="1" w:after="100" w:afterAutospacing="1" w:line="240" w:lineRule="auto"/>
       </w:pPr>
-      <w:bookmarkStart w:id="10" w:name="_Toc515629735"/>
+      <w:bookmarkStart w:id="9" w:name="_Toc516036930"/>
       <w:r>
         <w:t xml:space="preserve">3.7 </w:t>
       </w:r>
       <w:r>
         <w:t>Listas enlazadas dobles.</w:t>
       </w:r>
-      <w:bookmarkEnd w:id="10"/>
+      <w:bookmarkEnd w:id="9"/>
     </w:p>
     <w:p>
       <w:pPr>
@@ -4515,14 +4466,14 @@
       <w:pPr>
         <w:pStyle w:val="Ttulo2"/>
       </w:pPr>
-      <w:bookmarkStart w:id="11" w:name="_Toc515629736"/>
+      <w:bookmarkStart w:id="10" w:name="_Toc516036931"/>
       <w:r>
         <w:t xml:space="preserve">3.8 </w:t>
       </w:r>
       <w:r>
         <w:t>Pilas.</w:t>
       </w:r>
-      <w:bookmarkEnd w:id="11"/>
+      <w:bookmarkEnd w:id="10"/>
     </w:p>
     <w:p>
       <w:pPr>
@@ -4903,54 +4854,54 @@
       <w:pPr>
         <w:pStyle w:val="Ttulo1"/>
       </w:pPr>
-      <w:bookmarkStart w:id="12" w:name="_Toc515629737"/>
+      <w:bookmarkStart w:id="11" w:name="_Toc516036932"/>
       <w:r>
         <w:t>4. IMPLEMENTACIÓN</w:t>
       </w:r>
+      <w:bookmarkEnd w:id="11"/>
+    </w:p>
+    <w:p>
+      <w:pPr>
+        <w:pStyle w:val="Ttulo2"/>
+      </w:pPr>
+      <w:bookmarkStart w:id="12" w:name="_Toc516036933"/>
+      <w:r>
+        <w:t xml:space="preserve">4.1 </w:t>
+      </w:r>
+      <w:r>
+        <w:t>Implementación Listas.</w:t>
+      </w:r>
       <w:bookmarkEnd w:id="12"/>
     </w:p>
     <w:p>
       <w:pPr>
-        <w:pStyle w:val="Ttulo2"/>
-      </w:pPr>
-      <w:bookmarkStart w:id="13" w:name="_Toc515629738"/>
-      <w:r>
-        <w:t xml:space="preserve">4.1 </w:t>
-      </w:r>
-      <w:r>
-        <w:t>Implementación Listas.</w:t>
+        <w:pStyle w:val="Ttulo3"/>
+      </w:pPr>
+      <w:bookmarkStart w:id="13" w:name="_Toc516036934"/>
+      <w:r>
+        <w:t xml:space="preserve">4.1.1 </w:t>
+      </w:r>
+      <w:r>
+        <w:t>Modelo</w:t>
+      </w:r>
+      <w:r>
+        <w:t xml:space="preserve"> Listas</w:t>
+      </w:r>
+      <w:r>
+        <w:t>.</w:t>
+      </w:r>
+      <w:r>
+        <w:t xml:space="preserve"> (</w:t>
+      </w:r>
+      <w:proofErr w:type="spellStart"/>
+      <w:r>
+        <w:t>modelo.listas</w:t>
+      </w:r>
+      <w:proofErr w:type="spellEnd"/>
+      <w:r>
+        <w:t>).</w:t>
       </w:r>
       <w:bookmarkEnd w:id="13"/>
-    </w:p>
-    <w:p>
-      <w:pPr>
-        <w:pStyle w:val="Ttulo3"/>
-      </w:pPr>
-      <w:bookmarkStart w:id="14" w:name="_Toc515629739"/>
-      <w:r>
-        <w:t xml:space="preserve">4.1.1 </w:t>
-      </w:r>
-      <w:r>
-        <w:t>Modelo</w:t>
-      </w:r>
-      <w:r>
-        <w:t xml:space="preserve"> Listas</w:t>
-      </w:r>
-      <w:r>
-        <w:t>.</w:t>
-      </w:r>
-      <w:r>
-        <w:t xml:space="preserve"> (</w:t>
-      </w:r>
-      <w:proofErr w:type="spellStart"/>
-      <w:r>
-        <w:t>modelo.listas</w:t>
-      </w:r>
-      <w:proofErr w:type="spellEnd"/>
-      <w:r>
-        <w:t>).</w:t>
-      </w:r>
-      <w:bookmarkEnd w:id="14"/>
     </w:p>
     <w:p>
       <w:pPr>
@@ -5042,7 +4993,7 @@
       <w:pPr>
         <w:pStyle w:val="Ttulo2"/>
       </w:pPr>
-      <w:bookmarkStart w:id="15" w:name="_Toc515629740"/>
+      <w:bookmarkStart w:id="14" w:name="_Toc516036935"/>
       <w:r>
         <w:t xml:space="preserve">4.2 </w:t>
       </w:r>
@@ -5066,31 +5017,31 @@
       <w:r>
         <w:t>).</w:t>
       </w:r>
+      <w:bookmarkEnd w:id="14"/>
+    </w:p>
+    <w:p>
+      <w:pPr>
+        <w:pStyle w:val="Ttulo3"/>
+      </w:pPr>
+      <w:bookmarkStart w:id="15" w:name="_Toc516036936"/>
+      <w:r>
+        <w:t xml:space="preserve">4.2.1 </w:t>
+      </w:r>
+      <w:r>
+        <w:t>Agregar Nodo.</w:t>
+      </w:r>
+      <w:r>
+        <w:t xml:space="preserve"> (</w:t>
+      </w:r>
+      <w:proofErr w:type="spellStart"/>
+      <w:r>
+        <w:t>agregarNodo</w:t>
+      </w:r>
+      <w:proofErr w:type="spellEnd"/>
+      <w:r>
+        <w:t>).</w:t>
+      </w:r>
       <w:bookmarkEnd w:id="15"/>
-    </w:p>
-    <w:p>
-      <w:pPr>
-        <w:pStyle w:val="Ttulo3"/>
-      </w:pPr>
-      <w:bookmarkStart w:id="16" w:name="_Toc515629741"/>
-      <w:r>
-        <w:t xml:space="preserve">4.2.1 </w:t>
-      </w:r>
-      <w:r>
-        <w:t>Agregar Nodo.</w:t>
-      </w:r>
-      <w:r>
-        <w:t xml:space="preserve"> (</w:t>
-      </w:r>
-      <w:proofErr w:type="spellStart"/>
-      <w:r>
-        <w:t>agregarNodo</w:t>
-      </w:r>
-      <w:proofErr w:type="spellEnd"/>
-      <w:r>
-        <w:t>).</w:t>
-      </w:r>
-      <w:bookmarkEnd w:id="16"/>
     </w:p>
     <w:p>
       <w:pPr>
@@ -5113,7 +5064,7 @@
       <w:pPr>
         <w:pStyle w:val="Ttulo3"/>
       </w:pPr>
-      <w:bookmarkStart w:id="17" w:name="_Toc515629742"/>
+      <w:bookmarkStart w:id="16" w:name="_Toc516036937"/>
       <w:r>
         <w:t xml:space="preserve">4.2.2 </w:t>
       </w:r>
@@ -5128,7 +5079,7 @@
       <w:r>
         <w:t>).</w:t>
       </w:r>
-      <w:bookmarkEnd w:id="17"/>
+      <w:bookmarkEnd w:id="16"/>
     </w:p>
     <w:p>
       <w:pPr>
@@ -5151,7 +5102,7 @@
       <w:pPr>
         <w:pStyle w:val="Ttulo3"/>
       </w:pPr>
-      <w:bookmarkStart w:id="18" w:name="_Toc515629743"/>
+      <w:bookmarkStart w:id="17" w:name="_Toc516036938"/>
       <w:r>
         <w:t xml:space="preserve">4.2.3 </w:t>
       </w:r>
@@ -5169,7 +5120,7 @@
       <w:r>
         <w:t>).</w:t>
       </w:r>
-      <w:bookmarkEnd w:id="18"/>
+      <w:bookmarkEnd w:id="17"/>
     </w:p>
     <w:p>
       <w:pPr>
@@ -5199,7 +5150,7 @@
       <w:pPr>
         <w:pStyle w:val="Ttulo3"/>
       </w:pPr>
-      <w:bookmarkStart w:id="19" w:name="_Toc515629744"/>
+      <w:bookmarkStart w:id="18" w:name="_Toc516036939"/>
       <w:r>
         <w:t xml:space="preserve">4.2.4 </w:t>
       </w:r>
@@ -5214,7 +5165,7 @@
       <w:r>
         <w:t>).</w:t>
       </w:r>
-      <w:bookmarkEnd w:id="19"/>
+      <w:bookmarkEnd w:id="18"/>
     </w:p>
     <w:p>
       <w:pPr>
@@ -5237,7 +5188,7 @@
       <w:pPr>
         <w:pStyle w:val="Ttulo3"/>
       </w:pPr>
-      <w:bookmarkStart w:id="20" w:name="_Toc515629745"/>
+      <w:bookmarkStart w:id="19" w:name="_Toc516036940"/>
       <w:r>
         <w:t xml:space="preserve">4.2.5 </w:t>
       </w:r>
@@ -5252,7 +5203,7 @@
       <w:r>
         <w:t>).</w:t>
       </w:r>
-      <w:bookmarkEnd w:id="20"/>
+      <w:bookmarkEnd w:id="19"/>
     </w:p>
     <w:p>
       <w:pPr>
@@ -5275,7 +5226,7 @@
       <w:pPr>
         <w:pStyle w:val="Ttulo3"/>
       </w:pPr>
-      <w:bookmarkStart w:id="21" w:name="_Toc515629746"/>
+      <w:bookmarkStart w:id="20" w:name="_Toc516036941"/>
       <w:r>
         <w:lastRenderedPageBreak/>
         <w:t xml:space="preserve">4.2.6 </w:t>
@@ -5291,7 +5242,7 @@
       <w:r>
         <w:t>).</w:t>
       </w:r>
-      <w:bookmarkEnd w:id="21"/>
+      <w:bookmarkEnd w:id="20"/>
     </w:p>
     <w:p>
       <w:pPr>
@@ -5335,14 +5286,14 @@
       <w:pPr>
         <w:pStyle w:val="Ttulo2"/>
       </w:pPr>
-      <w:bookmarkStart w:id="22" w:name="_Toc515629747"/>
+      <w:bookmarkStart w:id="21" w:name="_Toc516036942"/>
       <w:r>
         <w:t xml:space="preserve">4.3 </w:t>
       </w:r>
       <w:r>
         <w:t>Implementación Pilas.</w:t>
       </w:r>
-      <w:bookmarkEnd w:id="22"/>
+      <w:bookmarkEnd w:id="21"/>
     </w:p>
     <w:p>
       <w:pPr>
@@ -5388,27 +5339,27 @@
       <w:pPr>
         <w:pStyle w:val="Ttulo2"/>
       </w:pPr>
-      <w:bookmarkStart w:id="23" w:name="_Toc515629748"/>
+      <w:bookmarkStart w:id="22" w:name="_Toc516036943"/>
       <w:r>
         <w:t xml:space="preserve">4.4 </w:t>
       </w:r>
       <w:r>
         <w:t>Ejercicios con Pilas.</w:t>
       </w:r>
+      <w:bookmarkEnd w:id="22"/>
+    </w:p>
+    <w:p>
+      <w:pPr>
+        <w:pStyle w:val="Ttulo3"/>
+      </w:pPr>
+      <w:bookmarkStart w:id="23" w:name="_Toc516036944"/>
+      <w:r>
+        <w:t xml:space="preserve">4.4.1 </w:t>
+      </w:r>
+      <w:r>
+        <w:t>Apilar. (apilar).</w:t>
+      </w:r>
       <w:bookmarkEnd w:id="23"/>
-    </w:p>
-    <w:p>
-      <w:pPr>
-        <w:pStyle w:val="Ttulo3"/>
-      </w:pPr>
-      <w:bookmarkStart w:id="24" w:name="_Toc515629749"/>
-      <w:r>
-        <w:t xml:space="preserve">4.4.1 </w:t>
-      </w:r>
-      <w:r>
-        <w:t>Apilar. (apilar).</w:t>
-      </w:r>
-      <w:bookmarkEnd w:id="24"/>
     </w:p>
     <w:p>
       <w:pPr>
@@ -5431,7 +5382,7 @@
       <w:pPr>
         <w:pStyle w:val="Ttulo3"/>
       </w:pPr>
-      <w:bookmarkStart w:id="25" w:name="_Toc515629750"/>
+      <w:bookmarkStart w:id="24" w:name="_Toc516036945"/>
       <w:r>
         <w:t xml:space="preserve">4.4.2 </w:t>
       </w:r>
@@ -5452,7 +5403,7 @@
       <w:r>
         <w:t>).</w:t>
       </w:r>
-      <w:bookmarkEnd w:id="25"/>
+      <w:bookmarkEnd w:id="24"/>
     </w:p>
     <w:p>
       <w:pPr>
@@ -5475,7 +5426,7 @@
       <w:pPr>
         <w:pStyle w:val="Ttulo3"/>
       </w:pPr>
-      <w:bookmarkStart w:id="26" w:name="_Toc515629751"/>
+      <w:bookmarkStart w:id="25" w:name="_Toc516036946"/>
       <w:r>
         <w:t xml:space="preserve">4.4.3 </w:t>
       </w:r>
@@ -5496,7 +5447,7 @@
       <w:r>
         <w:t>).</w:t>
       </w:r>
-      <w:bookmarkEnd w:id="26"/>
+      <w:bookmarkEnd w:id="25"/>
     </w:p>
     <w:p>
       <w:pPr>
@@ -5519,7 +5470,7 @@
       <w:pPr>
         <w:pStyle w:val="Ttulo3"/>
       </w:pPr>
-      <w:bookmarkStart w:id="27" w:name="_Toc515629752"/>
+      <w:bookmarkStart w:id="26" w:name="_Toc516036947"/>
       <w:r>
         <w:t xml:space="preserve">4.4.4 </w:t>
       </w:r>
@@ -5534,7 +5485,7 @@
       <w:r>
         <w:t>).</w:t>
       </w:r>
-      <w:bookmarkEnd w:id="27"/>
+      <w:bookmarkEnd w:id="26"/>
     </w:p>
     <w:p>
       <w:pPr>
@@ -5557,14 +5508,14 @@
       <w:pPr>
         <w:pStyle w:val="Ttulo2"/>
       </w:pPr>
-      <w:bookmarkStart w:id="28" w:name="_Toc515629753"/>
+      <w:bookmarkStart w:id="27" w:name="_Toc516036948"/>
       <w:r>
         <w:t xml:space="preserve">4.5 </w:t>
       </w:r>
       <w:r>
         <w:t>Implementación Colas.</w:t>
       </w:r>
-      <w:bookmarkEnd w:id="28"/>
+      <w:bookmarkEnd w:id="27"/>
     </w:p>
     <w:p>
       <w:pPr>
@@ -5601,18 +5552,642 @@
       <w:pPr>
         <w:pStyle w:val="Ttulo3"/>
       </w:pPr>
-      <w:bookmarkStart w:id="29" w:name="_Toc515629754"/>
-      <w:r>
-        <w:t xml:space="preserve">4.5.6 </w:t>
+      <w:bookmarkStart w:id="28" w:name="_Toc516036949"/>
+      <w:r>
+        <w:t>4.</w:t>
+      </w:r>
+      <w:r>
+        <w:t xml:space="preserve">6 </w:t>
       </w:r>
       <w:r>
         <w:t>Ejercicios con colas.</w:t>
       </w:r>
+      <w:bookmarkEnd w:id="28"/>
+    </w:p>
+    <w:p/>
+    <w:p/>
+    <w:p>
+      <w:pPr>
+        <w:pStyle w:val="Ttulo3"/>
+      </w:pPr>
+      <w:r>
+        <w:lastRenderedPageBreak/>
+        <w:t>4.</w:t>
+      </w:r>
+      <w:r>
+        <w:t>6</w:t>
+      </w:r>
+      <w:r>
+        <w:t xml:space="preserve">.1 </w:t>
+      </w:r>
+      <w:r>
+        <w:t>Encolar</w:t>
+      </w:r>
+      <w:r>
+        <w:t>. (</w:t>
+      </w:r>
+      <w:r>
+        <w:t>encolar</w:t>
+      </w:r>
+      <w:r>
+        <w:t>).</w:t>
+      </w:r>
+    </w:p>
+    <w:p>
+      <w:pPr>
+        <w:spacing w:before="100" w:beforeAutospacing="1" w:after="100" w:afterAutospacing="1" w:line="240" w:lineRule="auto"/>
+        <w:jc w:val="both"/>
+        <w:rPr>
+          <w:rFonts w:ascii="Arial" w:hAnsi="Arial" w:cs="Arial"/>
+          <w:sz w:val="24"/>
+        </w:rPr>
+      </w:pPr>
+      <w:r>
+        <w:rPr>
+          <w:rFonts w:ascii="Arial" w:hAnsi="Arial" w:cs="Arial"/>
+          <w:sz w:val="24"/>
+        </w:rPr>
+        <w:t xml:space="preserve">Consiste en agregar un nuevo nodo a la </w:t>
+      </w:r>
+      <w:r>
+        <w:rPr>
+          <w:rFonts w:ascii="Arial" w:hAnsi="Arial" w:cs="Arial"/>
+          <w:sz w:val="24"/>
+        </w:rPr>
+        <w:t>cola</w:t>
+      </w:r>
+      <w:r>
+        <w:rPr>
+          <w:rFonts w:ascii="Arial" w:hAnsi="Arial" w:cs="Arial"/>
+          <w:sz w:val="24"/>
+        </w:rPr>
+        <w:t xml:space="preserve">, siempre </w:t>
+      </w:r>
+      <w:r>
+        <w:rPr>
+          <w:rFonts w:ascii="Arial" w:hAnsi="Arial" w:cs="Arial"/>
+          <w:sz w:val="24"/>
+        </w:rPr>
+        <w:t>final</w:t>
+      </w:r>
+      <w:r>
+        <w:rPr>
+          <w:rFonts w:ascii="Arial" w:hAnsi="Arial" w:cs="Arial"/>
+          <w:sz w:val="24"/>
+        </w:rPr>
+        <w:t xml:space="preserve">. Si la </w:t>
+      </w:r>
+      <w:r>
+        <w:rPr>
+          <w:rFonts w:ascii="Arial" w:hAnsi="Arial" w:cs="Arial"/>
+          <w:sz w:val="24"/>
+        </w:rPr>
+        <w:t>cola</w:t>
+      </w:r>
+      <w:r>
+        <w:rPr>
+          <w:rFonts w:ascii="Arial" w:hAnsi="Arial" w:cs="Arial"/>
+          <w:sz w:val="24"/>
+        </w:rPr>
+        <w:t xml:space="preserve"> está vacía se agrega el primer nodo de la </w:t>
+      </w:r>
+      <w:r>
+        <w:rPr>
+          <w:rFonts w:ascii="Arial" w:hAnsi="Arial" w:cs="Arial"/>
+          <w:sz w:val="24"/>
+        </w:rPr>
+        <w:t>cola</w:t>
+      </w:r>
+      <w:r>
+        <w:rPr>
+          <w:rFonts w:ascii="Arial" w:hAnsi="Arial" w:cs="Arial"/>
+          <w:sz w:val="24"/>
+        </w:rPr>
+        <w:t>, de lo contr</w:t>
+      </w:r>
+      <w:r>
+        <w:rPr>
+          <w:rFonts w:ascii="Arial" w:hAnsi="Arial" w:cs="Arial"/>
+          <w:sz w:val="24"/>
+        </w:rPr>
+        <w:t>ario se agregará el siguiente a</w:t>
+      </w:r>
+      <w:r>
+        <w:rPr>
+          <w:rFonts w:ascii="Arial" w:hAnsi="Arial" w:cs="Arial"/>
+          <w:sz w:val="24"/>
+        </w:rPr>
+        <w:t>l</w:t>
+      </w:r>
+      <w:r>
+        <w:rPr>
+          <w:rFonts w:ascii="Arial" w:hAnsi="Arial" w:cs="Arial"/>
+          <w:sz w:val="24"/>
+        </w:rPr>
+        <w:t xml:space="preserve"> final </w:t>
+      </w:r>
+      <w:r>
+        <w:rPr>
+          <w:rFonts w:ascii="Arial" w:hAnsi="Arial" w:cs="Arial"/>
+          <w:sz w:val="24"/>
+        </w:rPr>
+        <w:t xml:space="preserve">de la </w:t>
+      </w:r>
+      <w:r>
+        <w:rPr>
+          <w:rFonts w:ascii="Arial" w:hAnsi="Arial" w:cs="Arial"/>
+          <w:sz w:val="24"/>
+        </w:rPr>
+        <w:t>cola</w:t>
+      </w:r>
+      <w:r>
+        <w:rPr>
+          <w:rFonts w:ascii="Arial" w:hAnsi="Arial" w:cs="Arial"/>
+          <w:sz w:val="24"/>
+        </w:rPr>
+        <w:t>.</w:t>
+      </w:r>
+    </w:p>
+    <w:p>
+      <w:pPr>
+        <w:pStyle w:val="Ttulo3"/>
+      </w:pPr>
+      <w:r>
+        <w:t>4.6</w:t>
+      </w:r>
+      <w:r>
+        <w:t xml:space="preserve">.2 </w:t>
+      </w:r>
+      <w:r>
+        <w:t>Des</w:t>
+      </w:r>
+      <w:r>
+        <w:t xml:space="preserve"> </w:t>
+      </w:r>
+      <w:r>
+        <w:t>encolar</w:t>
+      </w:r>
+      <w:r>
+        <w:t>. (</w:t>
+      </w:r>
+      <w:r>
+        <w:t>desencolar</w:t>
+      </w:r>
+      <w:r>
+        <w:t>).</w:t>
+      </w:r>
+    </w:p>
+    <w:p>
+      <w:pPr>
+        <w:spacing w:before="100" w:beforeAutospacing="1" w:after="100" w:afterAutospacing="1" w:line="240" w:lineRule="auto"/>
+        <w:jc w:val="both"/>
+        <w:rPr>
+          <w:rFonts w:ascii="Arial" w:hAnsi="Arial" w:cs="Arial"/>
+          <w:sz w:val="24"/>
+        </w:rPr>
+      </w:pPr>
+      <w:r>
+        <w:rPr>
+          <w:rFonts w:ascii="Arial" w:hAnsi="Arial" w:cs="Arial"/>
+          <w:sz w:val="24"/>
+        </w:rPr>
+        <w:t xml:space="preserve">Se encarga de eliminar el nodo que se encuentra </w:t>
+      </w:r>
+      <w:r>
+        <w:rPr>
+          <w:rFonts w:ascii="Arial" w:hAnsi="Arial" w:cs="Arial"/>
+          <w:sz w:val="24"/>
+        </w:rPr>
+        <w:t>al frente de la cola</w:t>
+      </w:r>
+      <w:r>
+        <w:rPr>
+          <w:rFonts w:ascii="Arial" w:hAnsi="Arial" w:cs="Arial"/>
+          <w:sz w:val="24"/>
+        </w:rPr>
+        <w:t xml:space="preserve">. Como se había mencionado antes, en las operaciones sobre </w:t>
+      </w:r>
+      <w:r>
+        <w:rPr>
+          <w:rFonts w:ascii="Arial" w:hAnsi="Arial" w:cs="Arial"/>
+          <w:sz w:val="24"/>
+        </w:rPr>
+        <w:t>cola</w:t>
+      </w:r>
+      <w:r>
+        <w:rPr>
+          <w:rFonts w:ascii="Arial" w:hAnsi="Arial" w:cs="Arial"/>
+          <w:sz w:val="24"/>
+        </w:rPr>
+        <w:t xml:space="preserve"> se elimina</w:t>
+      </w:r>
+      <w:r>
+        <w:rPr>
+          <w:rFonts w:ascii="Arial" w:hAnsi="Arial" w:cs="Arial"/>
+          <w:sz w:val="24"/>
+        </w:rPr>
+        <w:t xml:space="preserve"> el nodo de</w:t>
+      </w:r>
+      <w:r>
+        <w:rPr>
+          <w:rFonts w:ascii="Arial" w:hAnsi="Arial" w:cs="Arial"/>
+          <w:sz w:val="24"/>
+        </w:rPr>
+        <w:t>l</w:t>
+      </w:r>
+      <w:r>
+        <w:rPr>
+          <w:rFonts w:ascii="Arial" w:hAnsi="Arial" w:cs="Arial"/>
+          <w:sz w:val="24"/>
+        </w:rPr>
+        <w:t xml:space="preserve"> comienzo de la cola</w:t>
+      </w:r>
+      <w:r>
+        <w:rPr>
+          <w:rFonts w:ascii="Arial" w:hAnsi="Arial" w:cs="Arial"/>
+          <w:sz w:val="24"/>
+        </w:rPr>
+        <w:t>.</w:t>
+      </w:r>
+    </w:p>
+    <w:p>
+      <w:pPr>
+        <w:pStyle w:val="Ttulo3"/>
+      </w:pPr>
+      <w:r>
+        <w:t>4.6</w:t>
+      </w:r>
+      <w:r>
+        <w:t xml:space="preserve">.3 </w:t>
+      </w:r>
+      <w:r>
+        <w:t>Auto</w:t>
+      </w:r>
+      <w:r>
+        <w:t xml:space="preserve"> </w:t>
+      </w:r>
+      <w:r>
+        <w:t>encolar</w:t>
+      </w:r>
+      <w:r>
+        <w:t>. (</w:t>
+      </w:r>
+      <w:proofErr w:type="spellStart"/>
+      <w:r>
+        <w:t>auto</w:t>
+      </w:r>
+      <w:r>
+        <w:t>Encolar</w:t>
+      </w:r>
+      <w:proofErr w:type="spellEnd"/>
+      <w:r>
+        <w:t>).</w:t>
+      </w:r>
+    </w:p>
+    <w:p>
+      <w:pPr>
+        <w:spacing w:before="100" w:beforeAutospacing="1" w:after="100" w:afterAutospacing="1" w:line="240" w:lineRule="auto"/>
+        <w:jc w:val="both"/>
+        <w:rPr>
+          <w:rFonts w:ascii="Arial" w:hAnsi="Arial" w:cs="Arial"/>
+          <w:sz w:val="24"/>
+        </w:rPr>
+      </w:pPr>
+      <w:r>
+        <w:rPr>
+          <w:rFonts w:ascii="Arial" w:hAnsi="Arial" w:cs="Arial"/>
+          <w:sz w:val="24"/>
+        </w:rPr>
+        <w:t>Genera automáticamente nodos como el caso de las listas, en este caso siempre se añaden los n</w:t>
+      </w:r>
+      <w:r>
+        <w:rPr>
+          <w:rFonts w:ascii="Arial" w:hAnsi="Arial" w:cs="Arial"/>
+          <w:sz w:val="24"/>
+        </w:rPr>
+        <w:t>odos por el final de la cola</w:t>
+      </w:r>
+      <w:r>
+        <w:rPr>
+          <w:rFonts w:ascii="Arial" w:hAnsi="Arial" w:cs="Arial"/>
+          <w:sz w:val="24"/>
+        </w:rPr>
+        <w:t>.</w:t>
+      </w:r>
+    </w:p>
+    <w:p>
+      <w:pPr>
+        <w:pStyle w:val="Ttulo3"/>
+      </w:pPr>
+      <w:r>
+        <w:t>4.7 Validador.</w:t>
+      </w:r>
+    </w:p>
+    <w:p>
+      <w:pPr>
+        <w:spacing w:before="100" w:beforeAutospacing="1" w:after="100" w:afterAutospacing="1" w:line="240" w:lineRule="auto"/>
+        <w:jc w:val="both"/>
+        <w:rPr>
+          <w:rFonts w:ascii="Arial" w:hAnsi="Arial" w:cs="Arial"/>
+          <w:sz w:val="24"/>
+        </w:rPr>
+      </w:pPr>
+      <w:r>
+        <w:rPr>
+          <w:rFonts w:ascii="Arial" w:hAnsi="Arial" w:cs="Arial"/>
+          <w:sz w:val="24"/>
+        </w:rPr>
+        <w:t xml:space="preserve">Esta implementado para realizar la validación de datos al ser ingresados en </w:t>
+      </w:r>
+      <w:proofErr w:type="spellStart"/>
+      <w:r>
+        <w:rPr>
+          <w:rFonts w:ascii="Arial" w:hAnsi="Arial" w:cs="Arial"/>
+          <w:sz w:val="24"/>
+        </w:rPr>
+        <w:t>jTextBox</w:t>
+      </w:r>
+      <w:proofErr w:type="spellEnd"/>
+      <w:r>
+        <w:rPr>
+          <w:rFonts w:ascii="Arial" w:hAnsi="Arial" w:cs="Arial"/>
+          <w:sz w:val="24"/>
+        </w:rPr>
+        <w:t xml:space="preserve"> usando el evento </w:t>
+      </w:r>
+      <w:proofErr w:type="spellStart"/>
+      <w:r>
+        <w:rPr>
+          <w:rFonts w:ascii="Arial" w:hAnsi="Arial" w:cs="Arial"/>
+          <w:sz w:val="24"/>
+        </w:rPr>
+        <w:t>keyTyped</w:t>
+      </w:r>
+      <w:proofErr w:type="spellEnd"/>
+      <w:r>
+        <w:rPr>
+          <w:rFonts w:ascii="Arial" w:hAnsi="Arial" w:cs="Arial"/>
+          <w:sz w:val="24"/>
+        </w:rPr>
+        <w:t xml:space="preserve"> o ya sea utilizando try-catch para pedir números haciendo uso de </w:t>
+      </w:r>
+      <w:proofErr w:type="spellStart"/>
+      <w:r>
+        <w:rPr>
+          <w:rFonts w:ascii="Arial" w:hAnsi="Arial" w:cs="Arial"/>
+          <w:sz w:val="24"/>
+        </w:rPr>
+        <w:t>JOptionPane</w:t>
+      </w:r>
+      <w:proofErr w:type="spellEnd"/>
+      <w:r>
+        <w:rPr>
+          <w:rFonts w:ascii="Arial" w:hAnsi="Arial" w:cs="Arial"/>
+          <w:sz w:val="24"/>
+        </w:rPr>
+        <w:t>.</w:t>
+      </w:r>
+    </w:p>
+    <w:p>
+      <w:pPr>
+        <w:pStyle w:val="Ttulo3"/>
+      </w:pPr>
+      <w:r>
+        <w:t>4.7</w:t>
+      </w:r>
+      <w:r>
+        <w:t>.</w:t>
+      </w:r>
+      <w:r>
+        <w:t>1</w:t>
+      </w:r>
+      <w:r>
+        <w:t xml:space="preserve"> </w:t>
+      </w:r>
+      <w:r>
+        <w:t>Pedir Números</w:t>
+      </w:r>
+      <w:r>
+        <w:t>. (</w:t>
+      </w:r>
+      <w:proofErr w:type="spellStart"/>
+      <w:r>
+        <w:t>pedirNumero</w:t>
+      </w:r>
+      <w:proofErr w:type="spellEnd"/>
+      <w:r>
+        <w:t>).</w:t>
+      </w:r>
+    </w:p>
+    <w:p>
+      <w:pPr>
+        <w:spacing w:before="100" w:beforeAutospacing="1" w:after="100" w:afterAutospacing="1" w:line="240" w:lineRule="auto"/>
+        <w:jc w:val="both"/>
+        <w:rPr>
+          <w:rFonts w:ascii="Arial" w:hAnsi="Arial" w:cs="Arial"/>
+          <w:sz w:val="24"/>
+        </w:rPr>
+      </w:pPr>
+      <w:r>
+        <w:rPr>
+          <w:rFonts w:ascii="Arial" w:hAnsi="Arial" w:cs="Arial"/>
+          <w:sz w:val="24"/>
+        </w:rPr>
+        <w:t xml:space="preserve">Este método recibe una cadena de texto que se visualizara dentro del </w:t>
+      </w:r>
+      <w:proofErr w:type="spellStart"/>
+      <w:r>
+        <w:rPr>
+          <w:rFonts w:ascii="Arial" w:hAnsi="Arial" w:cs="Arial"/>
+          <w:sz w:val="24"/>
+        </w:rPr>
+        <w:t>JOptionPane.showImputDialog</w:t>
+      </w:r>
+      <w:proofErr w:type="spellEnd"/>
+      <w:r>
+        <w:rPr>
+          <w:rFonts w:ascii="Arial" w:hAnsi="Arial" w:cs="Arial"/>
+          <w:sz w:val="24"/>
+        </w:rPr>
+        <w:t>, realiza la petición hasta que se valide correctamente el ingreso de un valor numérico entero, y luego, este es retornado</w:t>
+      </w:r>
+      <w:r>
+        <w:rPr>
+          <w:rFonts w:ascii="Arial" w:hAnsi="Arial" w:cs="Arial"/>
+          <w:sz w:val="24"/>
+        </w:rPr>
+        <w:t>.</w:t>
+      </w:r>
+    </w:p>
+    <w:p>
+      <w:pPr>
+        <w:pStyle w:val="Ttulo3"/>
+      </w:pPr>
+      <w:r>
+        <w:t>4.7.</w:t>
+      </w:r>
+      <w:r>
+        <w:t>2</w:t>
+      </w:r>
+      <w:r>
+        <w:t xml:space="preserve"> </w:t>
+      </w:r>
+      <w:r>
+        <w:t>Actualizar</w:t>
+      </w:r>
+      <w:r>
+        <w:t xml:space="preserve"> </w:t>
+      </w:r>
+      <w:r>
+        <w:t>Tabla</w:t>
+      </w:r>
+      <w:r>
+        <w:t>. (</w:t>
+      </w:r>
+      <w:proofErr w:type="spellStart"/>
+      <w:r>
+        <w:t>actualizarTabla</w:t>
+      </w:r>
+      <w:proofErr w:type="spellEnd"/>
+      <w:r>
+        <w:t>).</w:t>
+      </w:r>
+    </w:p>
+    <w:p>
+      <w:pPr>
+        <w:spacing w:before="100" w:beforeAutospacing="1" w:after="100" w:afterAutospacing="1" w:line="240" w:lineRule="auto"/>
+        <w:jc w:val="both"/>
+        <w:rPr>
+          <w:rFonts w:ascii="Arial" w:hAnsi="Arial" w:cs="Arial"/>
+          <w:sz w:val="24"/>
+        </w:rPr>
+      </w:pPr>
+      <w:r>
+        <w:rPr>
+          <w:rFonts w:ascii="Arial" w:hAnsi="Arial" w:cs="Arial"/>
+          <w:sz w:val="24"/>
+        </w:rPr>
+        <w:t xml:space="preserve">Es el encargado de recibir </w:t>
+      </w:r>
+      <w:r>
+        <w:rPr>
+          <w:rFonts w:ascii="Arial" w:hAnsi="Arial" w:cs="Arial"/>
+          <w:sz w:val="24"/>
+        </w:rPr>
+        <w:t>el nodo del comienzo de la</w:t>
+      </w:r>
+      <w:r>
+        <w:rPr>
+          <w:rFonts w:ascii="Arial" w:hAnsi="Arial" w:cs="Arial"/>
+          <w:sz w:val="24"/>
+        </w:rPr>
+        <w:t xml:space="preserve"> lista, pila </w:t>
+      </w:r>
+      <w:proofErr w:type="spellStart"/>
+      <w:r>
+        <w:rPr>
+          <w:rFonts w:ascii="Arial" w:hAnsi="Arial" w:cs="Arial"/>
+          <w:sz w:val="24"/>
+        </w:rPr>
+        <w:t>ó</w:t>
+      </w:r>
+      <w:proofErr w:type="spellEnd"/>
+      <w:r>
+        <w:rPr>
+          <w:rFonts w:ascii="Arial" w:hAnsi="Arial" w:cs="Arial"/>
+          <w:sz w:val="24"/>
+        </w:rPr>
+        <w:t xml:space="preserve"> cola para actualizar los datos que se muestran al usuario,</w:t>
+      </w:r>
+      <w:r>
+        <w:rPr>
+          <w:rFonts w:ascii="Arial" w:hAnsi="Arial" w:cs="Arial"/>
+          <w:sz w:val="24"/>
+        </w:rPr>
+        <w:t xml:space="preserve"> los datos necesarios son: inicio (para el recorrido), tamaño (la cantidad de nodos</w:t>
+      </w:r>
+      <w:bookmarkStart w:id="29" w:name="_GoBack"/>
       <w:bookmarkEnd w:id="29"/>
+      <w:r>
+        <w:rPr>
+          <w:rFonts w:ascii="Arial" w:hAnsi="Arial" w:cs="Arial"/>
+          <w:sz w:val="24"/>
+        </w:rPr>
+        <w:t xml:space="preserve">), </w:t>
+      </w:r>
+      <w:proofErr w:type="spellStart"/>
+      <w:r>
+        <w:rPr>
+          <w:rFonts w:ascii="Arial" w:hAnsi="Arial" w:cs="Arial"/>
+          <w:sz w:val="24"/>
+        </w:rPr>
+        <w:t>JTable</w:t>
+      </w:r>
+      <w:proofErr w:type="spellEnd"/>
+      <w:r>
+        <w:rPr>
+          <w:rFonts w:ascii="Arial" w:hAnsi="Arial" w:cs="Arial"/>
+          <w:sz w:val="24"/>
+        </w:rPr>
+        <w:t xml:space="preserve">, </w:t>
+      </w:r>
+      <w:proofErr w:type="spellStart"/>
+      <w:r>
+        <w:rPr>
+          <w:rFonts w:ascii="Arial" w:hAnsi="Arial" w:cs="Arial"/>
+          <w:sz w:val="24"/>
+        </w:rPr>
+        <w:t>JLabel</w:t>
+      </w:r>
+      <w:proofErr w:type="spellEnd"/>
+      <w:r>
+        <w:rPr>
+          <w:rFonts w:ascii="Arial" w:hAnsi="Arial" w:cs="Arial"/>
+          <w:sz w:val="24"/>
+        </w:rPr>
+        <w:t xml:space="preserve"> (muestra el total nodos).</w:t>
+      </w:r>
+      <w:r>
+        <w:rPr>
+          <w:rFonts w:ascii="Arial" w:hAnsi="Arial" w:cs="Arial"/>
+          <w:sz w:val="24"/>
+        </w:rPr>
+        <w:t xml:space="preserve"> </w:t>
+      </w:r>
     </w:p>
     <w:p>
       <w:pPr>
         <w:spacing w:before="100" w:beforeAutospacing="1" w:after="100" w:afterAutospacing="1" w:line="240" w:lineRule="auto"/>
+        <w:jc w:val="both"/>
+        <w:rPr>
+          <w:rFonts w:ascii="Arial" w:hAnsi="Arial" w:cs="Arial"/>
+          <w:sz w:val="24"/>
+        </w:rPr>
+      </w:pPr>
+    </w:p>
+    <w:p>
+      <w:pPr>
+        <w:spacing w:before="100" w:beforeAutospacing="1" w:after="100" w:afterAutospacing="1" w:line="240" w:lineRule="auto"/>
+        <w:jc w:val="both"/>
+        <w:rPr>
+          <w:rFonts w:ascii="Arial" w:hAnsi="Arial" w:cs="Arial"/>
+          <w:sz w:val="24"/>
+        </w:rPr>
+      </w:pPr>
+    </w:p>
+    <w:p>
+      <w:pPr>
+        <w:spacing w:before="100" w:beforeAutospacing="1" w:after="100" w:afterAutospacing="1" w:line="240" w:lineRule="auto"/>
+        <w:jc w:val="both"/>
+        <w:rPr>
+          <w:rFonts w:ascii="Arial" w:hAnsi="Arial" w:cs="Arial"/>
+          <w:sz w:val="24"/>
+        </w:rPr>
+      </w:pPr>
+    </w:p>
+    <w:p>
+      <w:pPr>
+        <w:spacing w:before="100" w:beforeAutospacing="1" w:after="100" w:afterAutospacing="1" w:line="240" w:lineRule="auto"/>
         <w:rPr>
           <w:rFonts w:ascii="Arial" w:hAnsi="Arial" w:cs="Arial"/>
           <w:b/>
@@ -5754,7 +6329,7 @@
       <w:pPr>
         <w:pStyle w:val="Ttulo1"/>
       </w:pPr>
-      <w:bookmarkStart w:id="30" w:name="_Toc515629755"/>
+      <w:bookmarkStart w:id="30" w:name="_Toc516036950"/>
       <w:r>
         <w:t xml:space="preserve">5. </w:t>
       </w:r>
@@ -6027,7 +6602,7 @@
             <w:noProof/>
             <w:lang w:val="es-ES"/>
           </w:rPr>
-          <w:t>9</w:t>
+          <w:t>10</w:t>
         </w:r>
         <w:r>
           <w:fldChar w:fldCharType="end"/>
@@ -7318,7 +7893,7 @@
 </file>
 
 <file path=customXml/itemProps1.xml><?xml version="1.0" encoding="utf-8"?>
-<ds:datastoreItem xmlns:ds="http://schemas.openxmlformats.org/officeDocument/2006/customXml" ds:itemID="{1A020F5C-44B9-48FC-809F-B908C68CB3A9}">
+<ds:datastoreItem xmlns:ds="http://schemas.openxmlformats.org/officeDocument/2006/customXml" ds:itemID="{E9498EEE-4F9F-4251-98A8-896504E53932}">
   <ds:schemaRefs>
     <ds:schemaRef ds:uri="http://schemas.openxmlformats.org/officeDocument/2006/bibliography"/>
   </ds:schemaRefs>

</xml_diff>